<commit_message>
Update Relatório Técnico Científico.docx
</commit_message>
<xml_diff>
--- a/docs/Relatório Técnico Científico.docx
+++ b/docs/Relatório Técnico Científico.docx
@@ -746,36 +746,8 @@
           <w:sz w:val="20"/>
           <w:szCs w:val="20"/>
         </w:rPr>
-        <w:t xml:space="preserve">Relatório Técnico Científico apresentando elaboração e desenvolvimento de um sistema de gestão financeira para controle pessoal de economias, elaborado em 2021 sob supervisão da Prof. </w:t>
-      </w:r>
-      <w:proofErr w:type="spellStart"/>
-      <w:r>
-        <w:rPr>
-          <w:rFonts w:ascii="Arial" w:hAnsi="Arial" w:cs="Arial"/>
-          <w:sz w:val="20"/>
-          <w:szCs w:val="20"/>
-        </w:rPr>
-        <w:t>Yvssa</w:t>
-      </w:r>
-      <w:proofErr w:type="spellEnd"/>
-      <w:r>
-        <w:rPr>
-          <w:rFonts w:ascii="Arial" w:hAnsi="Arial" w:cs="Arial"/>
-          <w:sz w:val="20"/>
-          <w:szCs w:val="20"/>
-        </w:rPr>
-        <w:t xml:space="preserve"> Carneiro </w:t>
-      </w:r>
-      <w:proofErr w:type="spellStart"/>
-      <w:r>
-        <w:rPr>
-          <w:rFonts w:ascii="Arial" w:hAnsi="Arial" w:cs="Arial"/>
-          <w:sz w:val="20"/>
-          <w:szCs w:val="20"/>
-        </w:rPr>
-        <w:t>Desmots</w:t>
-      </w:r>
-      <w:proofErr w:type="spellEnd"/>
+        <w:t>Relatório Técnico Científico apresentando elaboração e desenvolvimento de um sistema de gestão financeira para controle pessoal de economias, elaborado em 2021 sob supervisão da Prof. Yvssa Carneiro Desmots</w:t>
+      </w:r>
     </w:p>
     <w:p>
       <w:pPr>
@@ -1050,7 +1022,23 @@
           <w:sz w:val="24"/>
           <w:szCs w:val="24"/>
         </w:rPr>
-        <w:t>Ao pesquisar algumas referências sobre o tema, e através da vivência pessoal, pudemos chegar à conclusão de que as pessoas não conseguem gerenciar mais suas finanças adequadamente. Seja por falta da educação financeira básica, falta de tempo em meio à correria do dia a dia, ou pela dificuldade de organizar as finanças no método hoje arcaico de registrar tudo na agenda física. Na citação abaixo, nota-se que o autor expõe algumas das questões que levam as pessoas a procurarem um sistema de gestão financeira digitalizado.</w:t>
+        <w:t xml:space="preserve">Ao pesquisar algumas referências sobre o tema, e através da vivência pessoal, </w:t>
+      </w:r>
+      <w:r>
+        <w:rPr>
+          <w:rFonts w:ascii="Arial" w:hAnsi="Arial" w:cs="Arial"/>
+          <w:sz w:val="24"/>
+          <w:szCs w:val="24"/>
+        </w:rPr>
+        <w:t>chegou-se</w:t>
+      </w:r>
+      <w:r>
+        <w:rPr>
+          <w:rFonts w:ascii="Arial" w:hAnsi="Arial" w:cs="Arial"/>
+          <w:sz w:val="24"/>
+          <w:szCs w:val="24"/>
+        </w:rPr>
+        <w:t xml:space="preserve"> à conclusão de que as pessoas não conseguem gerenciar mais suas finanças adequadamente. Seja por falta da educação financeira básica, falta de tempo em meio à correria do dia a dia, ou pela dificuldade de organizar as finanças no método hoje arcaico de registrar tudo na agenda física. Na citação abaixo, nota-se que o autor expõe algumas das questões que levam as pessoas a procurarem um sistema de gestão financeira digitalizado.</w:t>
       </w:r>
     </w:p>
     <w:p>
@@ -1088,7 +1076,79 @@
           <w:sz w:val="24"/>
           <w:szCs w:val="24"/>
         </w:rPr>
-        <w:t>Identificamos ainda que o nosso sistema terá alguns diferenciais perante os outros no mesmo estilo como, por exemplo, a possibilidade de criar despesas, metas e investimentos compartilhados, ou seja, fazer com que mais de uma pessoa consiga gerenciar essas finanças. Isso pode ser usado em diversos casos e ser uma funcionalidade muito útil como, por exemplo, num caso em que um grupo deseja viajar junto. Então eles criam uma carteira chamada Viagem X onde todos compartilham da mesma meta de economia para depositar naquela carteira.</w:t>
+        <w:t>Foi identificado</w:t>
+      </w:r>
+      <w:r>
+        <w:rPr>
+          <w:rFonts w:ascii="Arial" w:hAnsi="Arial" w:cs="Arial"/>
+          <w:sz w:val="24"/>
+          <w:szCs w:val="24"/>
+        </w:rPr>
+        <w:t xml:space="preserve"> ainda</w:t>
+      </w:r>
+      <w:r>
+        <w:rPr>
+          <w:rFonts w:ascii="Arial" w:hAnsi="Arial" w:cs="Arial"/>
+          <w:sz w:val="24"/>
+          <w:szCs w:val="24"/>
+        </w:rPr>
+        <w:t>,</w:t>
+      </w:r>
+      <w:r>
+        <w:rPr>
+          <w:rFonts w:ascii="Arial" w:hAnsi="Arial" w:cs="Arial"/>
+          <w:sz w:val="24"/>
+          <w:szCs w:val="24"/>
+        </w:rPr>
+        <w:t xml:space="preserve"> que o nosso sistema terá alguns diferenciais</w:t>
+      </w:r>
+      <w:r>
+        <w:rPr>
+          <w:rFonts w:ascii="Arial" w:hAnsi="Arial" w:cs="Arial"/>
+          <w:sz w:val="24"/>
+          <w:szCs w:val="24"/>
+        </w:rPr>
+        <w:t xml:space="preserve"> (</w:t>
+      </w:r>
+      <w:r>
+        <w:rPr>
+          <w:rFonts w:ascii="Arial" w:hAnsi="Arial" w:cs="Arial"/>
+          <w:sz w:val="24"/>
+          <w:szCs w:val="24"/>
+        </w:rPr>
+        <w:t>que poderão ser lançados como funcionalidades em versões futuras</w:t>
+      </w:r>
+      <w:r>
+        <w:rPr>
+          <w:rFonts w:ascii="Arial" w:hAnsi="Arial" w:cs="Arial"/>
+          <w:sz w:val="24"/>
+          <w:szCs w:val="24"/>
+        </w:rPr>
+        <w:t xml:space="preserve"> e não necessariamente constam na versão 1), </w:t>
+      </w:r>
+      <w:r>
+        <w:rPr>
+          <w:rFonts w:ascii="Arial" w:hAnsi="Arial" w:cs="Arial"/>
+          <w:sz w:val="24"/>
+          <w:szCs w:val="24"/>
+        </w:rPr>
+        <w:t>perante os outros no mesmo estilo como, por exemplo, a possibilidade de criar despesas, metas e investimentos compartilhados, ou seja, fazer com que mais de uma pessoa consiga gerenciar essas finanças. Isso pode ser usado em diversos casos e ser uma funcionalidade muito útil</w:t>
+      </w:r>
+      <w:r>
+        <w:rPr>
+          <w:rFonts w:ascii="Arial" w:hAnsi="Arial" w:cs="Arial"/>
+          <w:sz w:val="24"/>
+          <w:szCs w:val="24"/>
+        </w:rPr>
+        <w:t>.</w:t>
+      </w:r>
+      <w:r>
+        <w:rPr>
+          <w:rFonts w:ascii="Arial" w:hAnsi="Arial" w:cs="Arial"/>
+          <w:sz w:val="24"/>
+          <w:szCs w:val="24"/>
+        </w:rPr>
+        <w:t xml:space="preserve"> como, por exemplo, num caso em que um grupo deseja viajar junto. Então eles criam uma carteira chamada Viagem X onde todos compartilham da mesma meta de economia para depositar naquela carteira.</w:t>
       </w:r>
     </w:p>
     <w:p>
@@ -1174,7 +1234,21 @@
           <w:rStyle w:val="fontstyle01"/>
           <w:rFonts w:ascii="Arial" w:hAnsi="Arial" w:cs="Arial"/>
         </w:rPr>
-        <w:t>O problema que nosso projeto irá resolver é basicamente a desorganização financeira.</w:t>
+        <w:t xml:space="preserve">O problema que </w:t>
+      </w:r>
+      <w:r>
+        <w:rPr>
+          <w:rStyle w:val="fontstyle01"/>
+          <w:rFonts w:ascii="Arial" w:hAnsi="Arial" w:cs="Arial"/>
+        </w:rPr>
+        <w:t>este</w:t>
+      </w:r>
+      <w:r>
+        <w:rPr>
+          <w:rStyle w:val="fontstyle01"/>
+          <w:rFonts w:ascii="Arial" w:hAnsi="Arial" w:cs="Arial"/>
+        </w:rPr>
+        <w:t xml:space="preserve"> projeto irá resolver é basicamente a desorganização financeira.</w:t>
       </w:r>
       <w:r>
         <w:rPr>
@@ -1204,13 +1278,21 @@
           <w:rStyle w:val="fontstyle01"/>
           <w:rFonts w:ascii="Arial" w:hAnsi="Arial" w:cs="Arial"/>
         </w:rPr>
-        <w:t>ou mesmo pela dificuldade de dividir essas anotações em tópicos, categorias, enfim</w:t>
+        <w:t xml:space="preserve">ou mesmo pela dificuldade de dividir essas anotações em tópicos, categorias, </w:t>
       </w:r>
       <w:r>
         <w:rPr>
           <w:rStyle w:val="fontstyle01"/>
           <w:rFonts w:ascii="Arial" w:hAnsi="Arial" w:cs="Arial"/>
         </w:rPr>
+        <w:lastRenderedPageBreak/>
+        <w:t>enfim</w:t>
+      </w:r>
+      <w:r>
+        <w:rPr>
+          <w:rStyle w:val="fontstyle01"/>
+          <w:rFonts w:ascii="Arial" w:hAnsi="Arial" w:cs="Arial"/>
+        </w:rPr>
         <w:t xml:space="preserve"> </w:t>
       </w:r>
       <w:r>
@@ -1232,15 +1314,7 @@
           <w:rStyle w:val="fontstyle01"/>
           <w:rFonts w:ascii="Arial" w:hAnsi="Arial" w:cs="Arial"/>
         </w:rPr>
-        <w:t xml:space="preserve">de que cada coisa ali se trata. Essa desorganização e falta de controle </w:t>
-      </w:r>
-      <w:r>
-        <w:rPr>
-          <w:rStyle w:val="fontstyle01"/>
-          <w:rFonts w:ascii="Arial" w:hAnsi="Arial" w:cs="Arial"/>
-        </w:rPr>
-        <w:lastRenderedPageBreak/>
-        <w:t>sobre suas finanças</w:t>
+        <w:t>de que cada coisa ali se trata. Essa desorganização e falta de controle sobre suas finanças</w:t>
       </w:r>
       <w:r>
         <w:rPr>
@@ -1353,7 +1427,23 @@
           <w:sz w:val="24"/>
           <w:szCs w:val="24"/>
         </w:rPr>
-        <w:t>Como solução para a desordem financeira das pessoas, estamos propondo uma ferramenta online de acesso prático e universal. Através dessa ferramenta, o usuário poderá manter um registro de todas as suas despesas e economias, sejam elas contas a pagar, dinheiro a receber, ou qualquer outro tipo de gastos passados, presentes ou futuros. O usuário contará com filtros para obter estatísticas relacionadas com algum período ou categoria de despesa específicos, por exemplo. Esse sistema proporcionará ao usuário ter uma visão clara e unificada, mas sobretudo organizada, deixando-o saber rapidamente como estão as despesas mensais, controlar gastos desnecessários e aparecimento de dívidas inesperadas. Dentre os diversos benefícios que esse sistema irá trazer às pessoas, é interessante ainda firmar que a plataforma será online e poderá ser acessada de qualquer dispositivo conectado.</w:t>
+        <w:t xml:space="preserve">Como solução para a desordem financeira das pessoas, </w:t>
+      </w:r>
+      <w:r>
+        <w:rPr>
+          <w:rFonts w:ascii="Arial" w:hAnsi="Arial" w:cs="Arial"/>
+          <w:sz w:val="24"/>
+          <w:szCs w:val="24"/>
+        </w:rPr>
+        <w:t>propõe-se por meio deste trabalho,</w:t>
+      </w:r>
+      <w:r>
+        <w:rPr>
+          <w:rFonts w:ascii="Arial" w:hAnsi="Arial" w:cs="Arial"/>
+          <w:sz w:val="24"/>
+          <w:szCs w:val="24"/>
+        </w:rPr>
+        <w:t xml:space="preserve"> uma ferramenta online de acesso prático e universal. Através dessa ferramenta, o usuário poderá manter um registro de todas as suas despesas e economias, sejam elas contas a pagar, dinheiro a receber, ou qualquer outro tipo de gastos passados, presentes ou futuros. O usuário contará com filtros para obter estatísticas relacionadas com algum período ou categoria de despesa específicos, por exemplo. Esse sistema proporcionará ao usuário ter uma visão clara e unificada, mas sobretudo organizada, deixando-o saber rapidamente como estão as despesas mensais, controlar gastos desnecessários e aparecimento de dívidas inesperadas. Dentre os diversos benefícios que esse sistema irá trazer às pessoas, é interessante ainda firmar que a plataforma será online e poderá ser acessada de qualquer dispositivo conectado.</w:t>
       </w:r>
     </w:p>
     <w:p>
@@ -1422,7 +1512,23 @@
           <w:sz w:val="24"/>
           <w:szCs w:val="24"/>
         </w:rPr>
-        <w:t>Aqui faremos uma revisão dos principais conceitos que serão base para nosso trabalho, são eles: planejamento financeiro, planejamento financeiro pessoal e sistemas de informação.</w:t>
+        <w:t xml:space="preserve">Aqui </w:t>
+      </w:r>
+      <w:r>
+        <w:rPr>
+          <w:rFonts w:ascii="Arial" w:hAnsi="Arial" w:cs="Arial"/>
+          <w:sz w:val="24"/>
+          <w:szCs w:val="24"/>
+        </w:rPr>
+        <w:t>será feita</w:t>
+      </w:r>
+      <w:r>
+        <w:rPr>
+          <w:rFonts w:ascii="Arial" w:hAnsi="Arial" w:cs="Arial"/>
+          <w:sz w:val="24"/>
+          <w:szCs w:val="24"/>
+        </w:rPr>
+        <w:t xml:space="preserve"> uma revisão dos principais conceitos que serão base para nosso trabalho, são eles: planejamento financeiro, planejamento financeiro pessoal e sistemas de informação.</w:t>
       </w:r>
     </w:p>
     <w:p>
@@ -1469,43 +1575,7 @@
           <w:sz w:val="24"/>
           <w:szCs w:val="24"/>
         </w:rPr>
-        <w:t xml:space="preserve">Dizem Ross, </w:t>
-      </w:r>
-      <w:proofErr w:type="spellStart"/>
-      <w:r>
-        <w:rPr>
-          <w:rFonts w:ascii="Arial" w:hAnsi="Arial" w:cs="Arial"/>
-          <w:sz w:val="24"/>
-          <w:szCs w:val="24"/>
-        </w:rPr>
-        <w:t>Westerfiel</w:t>
-      </w:r>
-      <w:proofErr w:type="spellEnd"/>
-      <w:r>
-        <w:rPr>
-          <w:rFonts w:ascii="Arial" w:hAnsi="Arial" w:cs="Arial"/>
-          <w:sz w:val="24"/>
-          <w:szCs w:val="24"/>
-        </w:rPr>
-        <w:t xml:space="preserve"> e </w:t>
-      </w:r>
-      <w:proofErr w:type="spellStart"/>
-      <w:r>
-        <w:rPr>
-          <w:rFonts w:ascii="Arial" w:hAnsi="Arial" w:cs="Arial"/>
-          <w:sz w:val="24"/>
-          <w:szCs w:val="24"/>
-        </w:rPr>
-        <w:t>Jaffe</w:t>
-      </w:r>
-      <w:proofErr w:type="spellEnd"/>
-      <w:r>
-        <w:rPr>
-          <w:rFonts w:ascii="Arial" w:hAnsi="Arial" w:cs="Arial"/>
-          <w:sz w:val="24"/>
-          <w:szCs w:val="24"/>
-        </w:rPr>
-        <w:t xml:space="preserve"> (1995 apud BRAIDO, 2014) […] assim, para esses autores, o planejamento financeiro pode ser definido como o processo formal que conduz o acompanhamento das diretrizes de mudanças e a revisão, quando necessário, das metas já estabelecidas, permitindo visualizar com antecedência as possibilidades de investimento, o grau de endividamento e o montante de dinheiro que deve ser deixado disponível, visando ao crescimento e à rentabilidade da empresa.</w:t>
+        <w:t>Dizem Ross, Westerfiel e Jaffe (1995 apud BRAIDO, 2014) […] assim, para esses autores, o planejamento financeiro pode ser definido como o processo formal que conduz o acompanhamento das diretrizes de mudanças e a revisão, quando necessário, das metas já estabelecidas, permitindo visualizar com antecedência as possibilidades de investimento, o grau de endividamento e o montante de dinheiro que deve ser deixado disponível, visando ao crescimento e à rentabilidade da empresa.</w:t>
       </w:r>
     </w:p>
     <w:p>
@@ -1550,43 +1620,7 @@
           <w:sz w:val="24"/>
           <w:szCs w:val="24"/>
         </w:rPr>
-        <w:t xml:space="preserve">Para </w:t>
-      </w:r>
-      <w:proofErr w:type="spellStart"/>
-      <w:r>
-        <w:rPr>
-          <w:rFonts w:ascii="Arial" w:hAnsi="Arial" w:cs="Arial"/>
-          <w:sz w:val="24"/>
-          <w:szCs w:val="24"/>
-        </w:rPr>
-        <w:t>Cherobim</w:t>
-      </w:r>
-      <w:proofErr w:type="spellEnd"/>
-      <w:r>
-        <w:rPr>
-          <w:rFonts w:ascii="Arial" w:hAnsi="Arial" w:cs="Arial"/>
-          <w:sz w:val="24"/>
-          <w:szCs w:val="24"/>
-        </w:rPr>
-        <w:t xml:space="preserve"> e </w:t>
-      </w:r>
-      <w:proofErr w:type="spellStart"/>
-      <w:r>
-        <w:rPr>
-          <w:rFonts w:ascii="Arial" w:hAnsi="Arial" w:cs="Arial"/>
-          <w:sz w:val="24"/>
-          <w:szCs w:val="24"/>
-        </w:rPr>
-        <w:t>Espejo</w:t>
-      </w:r>
-      <w:proofErr w:type="spellEnd"/>
-      <w:r>
-        <w:rPr>
-          <w:rFonts w:ascii="Arial" w:hAnsi="Arial" w:cs="Arial"/>
-          <w:sz w:val="24"/>
-          <w:szCs w:val="24"/>
-        </w:rPr>
-        <w:t xml:space="preserve"> (2010, apud BRAIDO, 2014) O planejamento pessoal está relacionado com os objetivos que cada pessoa tem na vida, e inicia com o planejamento estratégico pessoal, em que cada pessoa define o que quer ser daqui a um ano, cinco anos, dez anos e para o resto da vida.</w:t>
+        <w:t>Para Cherobim e Espejo (2010, apud BRAIDO, 2014) O planejamento pessoal está relacionado com os objetivos que cada pessoa tem na vida, e inicia com o planejamento estratégico pessoal, em que cada pessoa define o que quer ser daqui a um ano, cinco anos, dez anos e para o resto da vida.</w:t>
       </w:r>
     </w:p>
     <w:p>
@@ -1697,25 +1731,7 @@
           <w:sz w:val="24"/>
           <w:szCs w:val="24"/>
         </w:rPr>
-        <w:t xml:space="preserve">Segundo </w:t>
-      </w:r>
-      <w:proofErr w:type="spellStart"/>
-      <w:r>
-        <w:rPr>
-          <w:rFonts w:ascii="Arial" w:hAnsi="Arial" w:cs="Arial"/>
-          <w:sz w:val="24"/>
-          <w:szCs w:val="24"/>
-        </w:rPr>
-        <w:t>Stair</w:t>
-      </w:r>
-      <w:proofErr w:type="spellEnd"/>
-      <w:r>
-        <w:rPr>
-          <w:rFonts w:ascii="Arial" w:hAnsi="Arial" w:cs="Arial"/>
-          <w:sz w:val="24"/>
-          <w:szCs w:val="24"/>
-        </w:rPr>
-        <w:t xml:space="preserve"> (2008, p. 11, apud CANAL, 2013), um sistema de informação é um tipo especializado de sistema e pode ser definido de inúmeros modos. Nesse propósito, um sistema de informação é uma série de elementos ou componentes inter-relacionados que coletam (entrada), manipulam e armazenam (processo), disseminam (saída) os dados e informações e fornecem um mecanismo de ‘feedback’.</w:t>
+        <w:t>Segundo Stair (2008, p. 11, apud CANAL, 2013), um sistema de informação é um tipo especializado de sistema e pode ser definido de inúmeros modos. Nesse propósito, um sistema de informação é uma série de elementos ou componentes inter-relacionados que coletam (entrada), manipulam e armazenam (processo), disseminam (saída) os dados e informações e fornecem um mecanismo de ‘feedback’.</w:t>
       </w:r>
     </w:p>
     <w:p>
@@ -1795,45 +1811,226 @@
           <w:sz w:val="24"/>
           <w:szCs w:val="24"/>
         </w:rPr>
-        <w:t>Nesse projeto foi iniciado com uma pesquisa sobre a necessidade de um sistema para controle financeiro pessoal. Foi realizado uma pesquisa para se entender a real necessidade de um sistema financeiro, essa pesquisa será apresentada mais adiante nesse trabalho.</w:t>
-      </w:r>
-    </w:p>
-    <w:p>
-      <w:pPr>
-        <w:spacing w:line="360" w:lineRule="auto"/>
-        <w:jc w:val="both"/>
-        <w:rPr>
-          <w:rFonts w:ascii="Arial" w:hAnsi="Arial" w:cs="Arial"/>
-          <w:sz w:val="24"/>
-          <w:szCs w:val="24"/>
-        </w:rPr>
-      </w:pPr>
-      <w:r>
-        <w:rPr>
-          <w:rFonts w:ascii="Arial" w:hAnsi="Arial" w:cs="Arial"/>
-          <w:sz w:val="24"/>
-          <w:szCs w:val="24"/>
-        </w:rPr>
-        <w:t>Com o resultado da pesquisa, se iniciou o desenvolvimento do sistema. Para isso será usado o sistema web como plataforma pois assim os usuários podem ter acesso de qualquer lugar.</w:t>
-      </w:r>
-    </w:p>
-    <w:p>
-      <w:pPr>
-        <w:spacing w:line="360" w:lineRule="auto"/>
-        <w:jc w:val="both"/>
-        <w:rPr>
-          <w:rFonts w:ascii="Arial" w:hAnsi="Arial" w:cs="Arial"/>
-          <w:sz w:val="24"/>
-          <w:szCs w:val="24"/>
-        </w:rPr>
-      </w:pPr>
-      <w:r>
-        <w:rPr>
-          <w:rFonts w:ascii="Arial" w:hAnsi="Arial" w:cs="Arial"/>
-          <w:sz w:val="24"/>
-          <w:szCs w:val="24"/>
-        </w:rPr>
-        <w:t>A seguir será descrito o decorrer do desenvolvimento do projeto bem como as ferramentas usadas para em todo o processo.</w:t>
+        <w:t>O</w:t>
+      </w:r>
+      <w:r>
+        <w:rPr>
+          <w:rFonts w:ascii="Arial" w:hAnsi="Arial" w:cs="Arial"/>
+          <w:sz w:val="24"/>
+          <w:szCs w:val="24"/>
+        </w:rPr>
+        <w:t xml:space="preserve"> </w:t>
+      </w:r>
+      <w:r>
+        <w:rPr>
+          <w:rFonts w:ascii="Arial" w:hAnsi="Arial" w:cs="Arial"/>
+          <w:sz w:val="24"/>
+          <w:szCs w:val="24"/>
+        </w:rPr>
+        <w:t xml:space="preserve">presente </w:t>
+      </w:r>
+      <w:r>
+        <w:rPr>
+          <w:rFonts w:ascii="Arial" w:hAnsi="Arial" w:cs="Arial"/>
+          <w:sz w:val="24"/>
+          <w:szCs w:val="24"/>
+        </w:rPr>
+        <w:t>projeto foi iniciado com uma pesquisa sobre a necessidade de um sistema para controle financeiro pessoal. Foi realizad</w:t>
+      </w:r>
+      <w:r>
+        <w:rPr>
+          <w:rFonts w:ascii="Arial" w:hAnsi="Arial" w:cs="Arial"/>
+          <w:sz w:val="24"/>
+          <w:szCs w:val="24"/>
+        </w:rPr>
+        <w:t>a</w:t>
+      </w:r>
+      <w:r>
+        <w:rPr>
+          <w:rFonts w:ascii="Arial" w:hAnsi="Arial" w:cs="Arial"/>
+          <w:sz w:val="24"/>
+          <w:szCs w:val="24"/>
+        </w:rPr>
+        <w:t xml:space="preserve"> uma pesquisa para entender</w:t>
+      </w:r>
+      <w:r>
+        <w:rPr>
+          <w:rFonts w:ascii="Arial" w:hAnsi="Arial" w:cs="Arial"/>
+          <w:sz w:val="24"/>
+          <w:szCs w:val="24"/>
+        </w:rPr>
+        <w:t>mos</w:t>
+      </w:r>
+      <w:r>
+        <w:rPr>
+          <w:rFonts w:ascii="Arial" w:hAnsi="Arial" w:cs="Arial"/>
+          <w:sz w:val="24"/>
+          <w:szCs w:val="24"/>
+        </w:rPr>
+        <w:t xml:space="preserve"> </w:t>
+      </w:r>
+      <w:r>
+        <w:rPr>
+          <w:rFonts w:ascii="Arial" w:hAnsi="Arial" w:cs="Arial"/>
+          <w:sz w:val="24"/>
+          <w:szCs w:val="24"/>
+        </w:rPr>
+        <w:t xml:space="preserve">se existe realmente a necessidade de </w:t>
+      </w:r>
+      <w:r>
+        <w:rPr>
+          <w:rFonts w:ascii="Arial" w:hAnsi="Arial" w:cs="Arial"/>
+          <w:sz w:val="24"/>
+          <w:szCs w:val="24"/>
+        </w:rPr>
+        <w:t>um sistema como o d</w:t>
+      </w:r>
+      <w:r>
+        <w:rPr>
+          <w:rFonts w:ascii="Arial" w:hAnsi="Arial" w:cs="Arial"/>
+          <w:sz w:val="24"/>
+          <w:szCs w:val="24"/>
+        </w:rPr>
+        <w:t>este projeto</w:t>
+      </w:r>
+      <w:r>
+        <w:rPr>
+          <w:rFonts w:ascii="Arial" w:hAnsi="Arial" w:cs="Arial"/>
+          <w:sz w:val="24"/>
+          <w:szCs w:val="24"/>
+        </w:rPr>
+        <w:t xml:space="preserve">, </w:t>
+      </w:r>
+      <w:r>
+        <w:rPr>
+          <w:rFonts w:ascii="Arial" w:hAnsi="Arial" w:cs="Arial"/>
+          <w:sz w:val="24"/>
+          <w:szCs w:val="24"/>
+        </w:rPr>
+        <w:t xml:space="preserve">e </w:t>
+      </w:r>
+      <w:r>
+        <w:rPr>
+          <w:rFonts w:ascii="Arial" w:hAnsi="Arial" w:cs="Arial"/>
+          <w:sz w:val="24"/>
+          <w:szCs w:val="24"/>
+        </w:rPr>
+        <w:t>essa pesquisa será apresentada mais adiante nes</w:t>
+      </w:r>
+      <w:r>
+        <w:rPr>
+          <w:rFonts w:ascii="Arial" w:hAnsi="Arial" w:cs="Arial"/>
+          <w:sz w:val="24"/>
+          <w:szCs w:val="24"/>
+        </w:rPr>
+        <w:t>t</w:t>
+      </w:r>
+      <w:r>
+        <w:rPr>
+          <w:rFonts w:ascii="Arial" w:hAnsi="Arial" w:cs="Arial"/>
+          <w:sz w:val="24"/>
+          <w:szCs w:val="24"/>
+        </w:rPr>
+        <w:t xml:space="preserve">e </w:t>
+      </w:r>
+      <w:r>
+        <w:rPr>
+          <w:rFonts w:ascii="Arial" w:hAnsi="Arial" w:cs="Arial"/>
+          <w:sz w:val="24"/>
+          <w:szCs w:val="24"/>
+        </w:rPr>
+        <w:t>documento</w:t>
+      </w:r>
+      <w:r>
+        <w:rPr>
+          <w:rFonts w:ascii="Arial" w:hAnsi="Arial" w:cs="Arial"/>
+          <w:sz w:val="24"/>
+          <w:szCs w:val="24"/>
+        </w:rPr>
+        <w:t>.</w:t>
+      </w:r>
+      <w:r>
+        <w:rPr>
+          <w:rFonts w:ascii="Arial" w:hAnsi="Arial" w:cs="Arial"/>
+          <w:sz w:val="24"/>
+          <w:szCs w:val="24"/>
+        </w:rPr>
+        <w:t xml:space="preserve"> </w:t>
+      </w:r>
+      <w:r>
+        <w:rPr>
+          <w:rFonts w:ascii="Arial" w:hAnsi="Arial" w:cs="Arial"/>
+          <w:sz w:val="24"/>
+          <w:szCs w:val="24"/>
+        </w:rPr>
+        <w:t>Com o resultado da pesquisa</w:t>
+      </w:r>
+      <w:r>
+        <w:rPr>
+          <w:rFonts w:ascii="Arial" w:hAnsi="Arial" w:cs="Arial"/>
+          <w:sz w:val="24"/>
+          <w:szCs w:val="24"/>
+        </w:rPr>
+        <w:t xml:space="preserve"> sendo satisfatório</w:t>
+      </w:r>
+      <w:r>
+        <w:rPr>
+          <w:rFonts w:ascii="Arial" w:hAnsi="Arial" w:cs="Arial"/>
+          <w:sz w:val="24"/>
+          <w:szCs w:val="24"/>
+        </w:rPr>
+        <w:t xml:space="preserve">, se iniciou o desenvolvimento do sistema. </w:t>
+      </w:r>
+      <w:r>
+        <w:rPr>
+          <w:rFonts w:ascii="Arial" w:hAnsi="Arial" w:cs="Arial"/>
+          <w:sz w:val="24"/>
+          <w:szCs w:val="24"/>
+        </w:rPr>
+        <w:t>Foi determinado que este sistema seria feito em plataforma Web,</w:t>
+      </w:r>
+      <w:r>
+        <w:rPr>
+          <w:rFonts w:ascii="Arial" w:hAnsi="Arial" w:cs="Arial"/>
+          <w:sz w:val="24"/>
+          <w:szCs w:val="24"/>
+        </w:rPr>
+        <w:t xml:space="preserve"> pois assim os usuários podem ter acesso de qualquer lugar</w:t>
+      </w:r>
+      <w:r>
+        <w:rPr>
+          <w:rFonts w:ascii="Arial" w:hAnsi="Arial" w:cs="Arial"/>
+          <w:sz w:val="24"/>
+          <w:szCs w:val="24"/>
+        </w:rPr>
+        <w:t xml:space="preserve"> e ainda outras vantagens dos sistemas Web</w:t>
+      </w:r>
+      <w:r>
+        <w:rPr>
+          <w:rFonts w:ascii="Arial" w:hAnsi="Arial" w:cs="Arial"/>
+          <w:sz w:val="24"/>
+          <w:szCs w:val="24"/>
+        </w:rPr>
+        <w:t>.</w:t>
+      </w:r>
+    </w:p>
+    <w:p>
+      <w:pPr>
+        <w:spacing w:line="360" w:lineRule="auto"/>
+        <w:jc w:val="both"/>
+        <w:rPr>
+          <w:rFonts w:ascii="Arial" w:hAnsi="Arial" w:cs="Arial"/>
+          <w:sz w:val="24"/>
+          <w:szCs w:val="24"/>
+        </w:rPr>
+      </w:pPr>
+      <w:r>
+        <w:rPr>
+          <w:rFonts w:ascii="Arial" w:hAnsi="Arial" w:cs="Arial"/>
+          <w:sz w:val="24"/>
+          <w:szCs w:val="24"/>
+        </w:rPr>
+        <w:t>A seguir será descrito o decorrer do desenvolvimento do projeto bem como as ferramentas usadas em todo o processo.</w:t>
       </w:r>
     </w:p>
     <w:p>
@@ -1880,15 +2077,63 @@
           <w:sz w:val="24"/>
           <w:szCs w:val="24"/>
         </w:rPr>
-        <w:t xml:space="preserve">Nessa sessão será descrito </w:t>
-      </w:r>
-      <w:r>
-        <w:rPr>
-          <w:rFonts w:ascii="Arial" w:hAnsi="Arial" w:cs="Arial"/>
-          <w:sz w:val="24"/>
-          <w:szCs w:val="24"/>
-        </w:rPr>
-        <w:t>as ferramentas usadas de desenvolvimentos do projeto.</w:t>
+        <w:t>Nessa sessão ser</w:t>
+      </w:r>
+      <w:r>
+        <w:rPr>
+          <w:rFonts w:ascii="Arial" w:hAnsi="Arial" w:cs="Arial"/>
+          <w:sz w:val="24"/>
+          <w:szCs w:val="24"/>
+        </w:rPr>
+        <w:t>ão</w:t>
+      </w:r>
+      <w:r>
+        <w:rPr>
+          <w:rFonts w:ascii="Arial" w:hAnsi="Arial" w:cs="Arial"/>
+          <w:sz w:val="24"/>
+          <w:szCs w:val="24"/>
+        </w:rPr>
+        <w:t xml:space="preserve"> descrit</w:t>
+      </w:r>
+      <w:r>
+        <w:rPr>
+          <w:rFonts w:ascii="Arial" w:hAnsi="Arial" w:cs="Arial"/>
+          <w:sz w:val="24"/>
+          <w:szCs w:val="24"/>
+        </w:rPr>
+        <w:t>as</w:t>
+      </w:r>
+      <w:r>
+        <w:rPr>
+          <w:rFonts w:ascii="Arial" w:hAnsi="Arial" w:cs="Arial"/>
+          <w:sz w:val="24"/>
+          <w:szCs w:val="24"/>
+        </w:rPr>
+        <w:t xml:space="preserve"> </w:t>
+      </w:r>
+      <w:r>
+        <w:rPr>
+          <w:rFonts w:ascii="Arial" w:hAnsi="Arial" w:cs="Arial"/>
+          <w:sz w:val="24"/>
+          <w:szCs w:val="24"/>
+        </w:rPr>
+        <w:t xml:space="preserve">as ferramentas usadas </w:t>
+      </w:r>
+      <w:r>
+        <w:rPr>
+          <w:rFonts w:ascii="Arial" w:hAnsi="Arial" w:cs="Arial"/>
+          <w:sz w:val="24"/>
+          <w:szCs w:val="24"/>
+        </w:rPr>
+        <w:t>no</w:t>
+      </w:r>
+      <w:r>
+        <w:rPr>
+          <w:rFonts w:ascii="Arial" w:hAnsi="Arial" w:cs="Arial"/>
+          <w:sz w:val="24"/>
+          <w:szCs w:val="24"/>
+        </w:rPr>
+        <w:t xml:space="preserve"> desenvolvimentos do projeto.</w:t>
       </w:r>
     </w:p>
     <w:p>
@@ -2083,55 +2328,7 @@
           <w:szCs w:val="24"/>
           <w:shd w:val="clear" w:color="auto" w:fill="FFFFFF"/>
         </w:rPr>
-        <w:t xml:space="preserve">General </w:t>
-      </w:r>
-      <w:proofErr w:type="spellStart"/>
-      <w:r>
-        <w:rPr>
-          <w:rFonts w:ascii="Arial" w:hAnsi="Arial" w:cs="Arial"/>
-          <w:i/>
-          <w:iCs/>
-          <w:sz w:val="24"/>
-          <w:szCs w:val="24"/>
-          <w:shd w:val="clear" w:color="auto" w:fill="FFFFFF"/>
-        </w:rPr>
-        <w:t>Public</w:t>
-      </w:r>
-      <w:proofErr w:type="spellEnd"/>
-      <w:r>
-        <w:rPr>
-          <w:rFonts w:ascii="Arial" w:hAnsi="Arial" w:cs="Arial"/>
-          <w:i/>
-          <w:iCs/>
-          <w:sz w:val="24"/>
-          <w:szCs w:val="24"/>
-          <w:shd w:val="clear" w:color="auto" w:fill="FFFFFF"/>
-        </w:rPr>
-        <w:t xml:space="preserve"> </w:t>
-      </w:r>
-      <w:proofErr w:type="spellStart"/>
-      <w:r>
-        <w:rPr>
-          <w:rFonts w:ascii="Arial" w:hAnsi="Arial" w:cs="Arial"/>
-          <w:i/>
-          <w:iCs/>
-          <w:sz w:val="24"/>
-          <w:szCs w:val="24"/>
-          <w:shd w:val="clear" w:color="auto" w:fill="FFFFFF"/>
-        </w:rPr>
-        <w:t>License</w:t>
-      </w:r>
-      <w:proofErr w:type="spellEnd"/>
-      <w:r>
-        <w:rPr>
-          <w:rFonts w:ascii="Arial" w:hAnsi="Arial" w:cs="Arial"/>
-          <w:i/>
-          <w:iCs/>
-          <w:sz w:val="24"/>
-          <w:szCs w:val="24"/>
-          <w:shd w:val="clear" w:color="auto" w:fill="FFFFFF"/>
-        </w:rPr>
-        <w:t>)</w:t>
+        <w:t>General Public License)</w:t>
       </w:r>
     </w:p>
     <w:p>
@@ -2246,55 +2443,7 @@
           <w:szCs w:val="24"/>
           <w:shd w:val="clear" w:color="auto" w:fill="FFFFFF"/>
         </w:rPr>
-        <w:t xml:space="preserve">(General </w:t>
-      </w:r>
-      <w:proofErr w:type="spellStart"/>
-      <w:r>
-        <w:rPr>
-          <w:rFonts w:ascii="Arial" w:hAnsi="Arial" w:cs="Arial"/>
-          <w:i/>
-          <w:iCs/>
-          <w:sz w:val="24"/>
-          <w:szCs w:val="24"/>
-          <w:shd w:val="clear" w:color="auto" w:fill="FFFFFF"/>
-        </w:rPr>
-        <w:t>Public</w:t>
-      </w:r>
-      <w:proofErr w:type="spellEnd"/>
-      <w:r>
-        <w:rPr>
-          <w:rFonts w:ascii="Arial" w:hAnsi="Arial" w:cs="Arial"/>
-          <w:i/>
-          <w:iCs/>
-          <w:sz w:val="24"/>
-          <w:szCs w:val="24"/>
-          <w:shd w:val="clear" w:color="auto" w:fill="FFFFFF"/>
-        </w:rPr>
-        <w:t xml:space="preserve"> </w:t>
-      </w:r>
-      <w:proofErr w:type="spellStart"/>
-      <w:r>
-        <w:rPr>
-          <w:rFonts w:ascii="Arial" w:hAnsi="Arial" w:cs="Arial"/>
-          <w:i/>
-          <w:iCs/>
-          <w:sz w:val="24"/>
-          <w:szCs w:val="24"/>
-          <w:shd w:val="clear" w:color="auto" w:fill="FFFFFF"/>
-        </w:rPr>
-        <w:t>License</w:t>
-      </w:r>
-      <w:proofErr w:type="spellEnd"/>
-      <w:r>
-        <w:rPr>
-          <w:rFonts w:ascii="Arial" w:hAnsi="Arial" w:cs="Arial"/>
-          <w:i/>
-          <w:iCs/>
-          <w:sz w:val="24"/>
-          <w:szCs w:val="24"/>
-          <w:shd w:val="clear" w:color="auto" w:fill="FFFFFF"/>
-        </w:rPr>
-        <w:t>)</w:t>
+        <w:t>(General Public License)</w:t>
       </w:r>
     </w:p>
     <w:p>
@@ -2504,7 +2653,6 @@
           <w:szCs w:val="24"/>
           <w:shd w:val="clear" w:color="auto" w:fill="FFFFFF"/>
         </w:rPr>
-        <w:lastRenderedPageBreak/>
         <w:t xml:space="preserve">Licença: GPL </w:t>
       </w:r>
       <w:r>
@@ -2516,55 +2664,7 @@
           <w:szCs w:val="24"/>
           <w:shd w:val="clear" w:color="auto" w:fill="FFFFFF"/>
         </w:rPr>
-        <w:t xml:space="preserve">(General </w:t>
-      </w:r>
-      <w:proofErr w:type="spellStart"/>
-      <w:r>
-        <w:rPr>
-          <w:rFonts w:ascii="Arial" w:hAnsi="Arial" w:cs="Arial"/>
-          <w:i/>
-          <w:iCs/>
-          <w:sz w:val="24"/>
-          <w:szCs w:val="24"/>
-          <w:shd w:val="clear" w:color="auto" w:fill="FFFFFF"/>
-        </w:rPr>
-        <w:t>Public</w:t>
-      </w:r>
-      <w:proofErr w:type="spellEnd"/>
-      <w:r>
-        <w:rPr>
-          <w:rFonts w:ascii="Arial" w:hAnsi="Arial" w:cs="Arial"/>
-          <w:i/>
-          <w:iCs/>
-          <w:sz w:val="24"/>
-          <w:szCs w:val="24"/>
-          <w:shd w:val="clear" w:color="auto" w:fill="FFFFFF"/>
-        </w:rPr>
-        <w:t xml:space="preserve"> </w:t>
-      </w:r>
-      <w:proofErr w:type="spellStart"/>
-      <w:r>
-        <w:rPr>
-          <w:rFonts w:ascii="Arial" w:hAnsi="Arial" w:cs="Arial"/>
-          <w:i/>
-          <w:iCs/>
-          <w:sz w:val="24"/>
-          <w:szCs w:val="24"/>
-          <w:shd w:val="clear" w:color="auto" w:fill="FFFFFF"/>
-        </w:rPr>
-        <w:t>License</w:t>
-      </w:r>
-      <w:proofErr w:type="spellEnd"/>
-      <w:r>
-        <w:rPr>
-          <w:rFonts w:ascii="Arial" w:hAnsi="Arial" w:cs="Arial"/>
-          <w:i/>
-          <w:iCs/>
-          <w:sz w:val="24"/>
-          <w:szCs w:val="24"/>
-          <w:shd w:val="clear" w:color="auto" w:fill="FFFFFF"/>
-        </w:rPr>
-        <w:t>)</w:t>
+        <w:t>(General Public License)</w:t>
       </w:r>
     </w:p>
     <w:p>
@@ -2590,6 +2690,7 @@
           <w:szCs w:val="24"/>
           <w:shd w:val="clear" w:color="auto" w:fill="FFFFFF"/>
         </w:rPr>
+        <w:lastRenderedPageBreak/>
         <w:t>Ferramenta visual de design de banco de dados utilizada em conjunto com o nosso banco de dados MySQL</w:t>
       </w:r>
     </w:p>
@@ -2624,7 +2725,7 @@
         <w:pStyle w:val="PargrafodaLista"/>
         <w:numPr>
           <w:ilvl w:val="0"/>
-          <w:numId w:val="9"/>
+          <w:numId w:val="13"/>
         </w:numPr>
         <w:spacing w:line="360" w:lineRule="auto"/>
         <w:jc w:val="both"/>
@@ -2668,19 +2769,8 @@
           <w:szCs w:val="24"/>
           <w:shd w:val="clear" w:color="auto" w:fill="FFFFFF"/>
         </w:rPr>
-        <w:t xml:space="preserve">Microsoft Visual Studio </w:t>
-      </w:r>
-      <w:proofErr w:type="spellStart"/>
-      <w:r>
-        <w:rPr>
-          <w:rFonts w:ascii="Arial" w:hAnsi="Arial" w:cs="Arial"/>
-          <w:sz w:val="24"/>
-          <w:szCs w:val="24"/>
-          <w:shd w:val="clear" w:color="auto" w:fill="FFFFFF"/>
-        </w:rPr>
-        <w:t>Code</w:t>
-      </w:r>
-      <w:proofErr w:type="spellEnd"/>
+        <w:t>Microsoft Visual Studio Code</w:t>
+      </w:r>
     </w:p>
     <w:p>
       <w:pPr>
@@ -2893,7 +2983,6 @@
         </w:rPr>
         <w:t xml:space="preserve">Licença: PHP </w:t>
       </w:r>
-      <w:proofErr w:type="spellStart"/>
       <w:r>
         <w:rPr>
           <w:rFonts w:ascii="Arial" w:hAnsi="Arial" w:cs="Arial"/>
@@ -2905,7 +2994,6 @@
         </w:rPr>
         <w:t>license</w:t>
       </w:r>
-      <w:proofErr w:type="spellEnd"/>
     </w:p>
     <w:p>
       <w:pPr>
@@ -2932,7 +3020,6 @@
         </w:rPr>
         <w:t xml:space="preserve">Linguagem de programação </w:t>
       </w:r>
-      <w:proofErr w:type="spellStart"/>
       <w:r>
         <w:rPr>
           <w:rFonts w:ascii="Arial" w:hAnsi="Arial" w:cs="Arial"/>
@@ -2944,7 +3031,6 @@
         </w:rPr>
         <w:t>backend</w:t>
       </w:r>
-      <w:proofErr w:type="spellEnd"/>
       <w:r>
         <w:rPr>
           <w:rFonts w:ascii="Arial" w:hAnsi="Arial" w:cs="Arial"/>
@@ -3056,19 +3142,8 @@
           <w:szCs w:val="24"/>
           <w:shd w:val="clear" w:color="auto" w:fill="FFFFFF"/>
         </w:rPr>
-        <w:t xml:space="preserve">Linguagem </w:t>
-      </w:r>
-      <w:proofErr w:type="spellStart"/>
-      <w:r>
-        <w:rPr>
-          <w:rFonts w:ascii="Arial" w:hAnsi="Arial" w:cs="Arial"/>
-          <w:sz w:val="24"/>
-          <w:szCs w:val="24"/>
-          <w:shd w:val="clear" w:color="auto" w:fill="FFFFFF"/>
-        </w:rPr>
-        <w:t>JavaScript</w:t>
-      </w:r>
-      <w:proofErr w:type="spellEnd"/>
+        <w:t>Linguagem JavaScript</w:t>
+      </w:r>
     </w:p>
     <w:p>
       <w:pPr>
@@ -3095,23 +3170,13 @@
         </w:rPr>
         <w:t xml:space="preserve">Versão: </w:t>
       </w:r>
-      <w:proofErr w:type="spellStart"/>
-      <w:r>
-        <w:rPr>
-          <w:rFonts w:ascii="Arial" w:hAnsi="Arial" w:cs="Arial"/>
-          <w:sz w:val="24"/>
-          <w:szCs w:val="24"/>
-        </w:rPr>
-        <w:t>ECMAScript</w:t>
-      </w:r>
-      <w:proofErr w:type="spellEnd"/>
-      <w:r>
-        <w:rPr>
-          <w:rFonts w:ascii="Arial" w:hAnsi="Arial" w:cs="Arial"/>
-          <w:sz w:val="24"/>
-          <w:szCs w:val="24"/>
-        </w:rPr>
-        <w:t xml:space="preserve"> 2018</w:t>
+      <w:r>
+        <w:rPr>
+          <w:rFonts w:ascii="Arial" w:hAnsi="Arial" w:cs="Arial"/>
+          <w:sz w:val="24"/>
+          <w:szCs w:val="24"/>
+        </w:rPr>
+        <w:t>ECMAScript 2018</w:t>
       </w:r>
     </w:p>
     <w:p>
@@ -3199,7 +3264,6 @@
           <w:shd w:val="clear" w:color="auto" w:fill="FFFFFF"/>
         </w:rPr>
       </w:pPr>
-      <w:proofErr w:type="spellStart"/>
       <w:r>
         <w:rPr>
           <w:rFonts w:ascii="Arial" w:hAnsi="Arial" w:cs="Arial"/>
@@ -3209,7 +3273,6 @@
         </w:rPr>
         <w:t>Bootstrap</w:t>
       </w:r>
-      <w:proofErr w:type="spellEnd"/>
     </w:p>
     <w:p>
       <w:pPr>
@@ -3273,21 +3336,8 @@
           <w:szCs w:val="24"/>
           <w:shd w:val="clear" w:color="auto" w:fill="FFFFFF"/>
         </w:rPr>
-        <w:t xml:space="preserve">MIT </w:t>
-      </w:r>
-      <w:proofErr w:type="spellStart"/>
-      <w:r>
-        <w:rPr>
-          <w:rFonts w:ascii="Arial" w:hAnsi="Arial" w:cs="Arial"/>
-          <w:i/>
-          <w:iCs/>
-          <w:sz w:val="24"/>
-          <w:szCs w:val="24"/>
-          <w:shd w:val="clear" w:color="auto" w:fill="FFFFFF"/>
-        </w:rPr>
-        <w:t>license</w:t>
-      </w:r>
-      <w:proofErr w:type="spellEnd"/>
+        <w:t>MIT license</w:t>
+      </w:r>
     </w:p>
     <w:p>
       <w:pPr>
@@ -3331,25 +3381,14 @@
           <w:shd w:val="clear" w:color="auto" w:fill="FFFFFF"/>
         </w:rPr>
       </w:pPr>
-      <w:proofErr w:type="spellStart"/>
-      <w:r>
-        <w:rPr>
-          <w:rFonts w:ascii="Arial" w:hAnsi="Arial" w:cs="Arial"/>
-          <w:sz w:val="24"/>
-          <w:szCs w:val="24"/>
-          <w:shd w:val="clear" w:color="auto" w:fill="FFFFFF"/>
-        </w:rPr>
-        <w:t>jQuery</w:t>
-      </w:r>
-      <w:proofErr w:type="spellEnd"/>
-      <w:r>
-        <w:rPr>
-          <w:rFonts w:ascii="Arial" w:hAnsi="Arial" w:cs="Arial"/>
-          <w:sz w:val="24"/>
-          <w:szCs w:val="24"/>
-          <w:shd w:val="clear" w:color="auto" w:fill="FFFFFF"/>
-        </w:rPr>
-        <w:t>:</w:t>
+      <w:r>
+        <w:rPr>
+          <w:rFonts w:ascii="Arial" w:hAnsi="Arial" w:cs="Arial"/>
+          <w:sz w:val="24"/>
+          <w:szCs w:val="24"/>
+          <w:shd w:val="clear" w:color="auto" w:fill="FFFFFF"/>
+        </w:rPr>
+        <w:t>jQuery:</w:t>
       </w:r>
     </w:p>
     <w:p>
@@ -3401,7 +3440,6 @@
           <w:szCs w:val="24"/>
           <w:shd w:val="clear" w:color="auto" w:fill="FFFFFF"/>
         </w:rPr>
-        <w:lastRenderedPageBreak/>
         <w:t xml:space="preserve">Licença: </w:t>
       </w:r>
       <w:r>
@@ -3413,21 +3451,8 @@
           <w:szCs w:val="24"/>
           <w:shd w:val="clear" w:color="auto" w:fill="FFFFFF"/>
         </w:rPr>
-        <w:t xml:space="preserve">MIT </w:t>
-      </w:r>
-      <w:proofErr w:type="spellStart"/>
-      <w:r>
-        <w:rPr>
-          <w:rFonts w:ascii="Arial" w:hAnsi="Arial" w:cs="Arial"/>
-          <w:i/>
-          <w:iCs/>
-          <w:sz w:val="24"/>
-          <w:szCs w:val="24"/>
-          <w:shd w:val="clear" w:color="auto" w:fill="FFFFFF"/>
-        </w:rPr>
-        <w:t>license</w:t>
-      </w:r>
-      <w:proofErr w:type="spellEnd"/>
+        <w:t>MIT license</w:t>
+      </w:r>
     </w:p>
     <w:p>
       <w:pPr>
@@ -3452,27 +3477,8 @@
           <w:szCs w:val="24"/>
           <w:shd w:val="clear" w:color="auto" w:fill="FFFFFF"/>
         </w:rPr>
-        <w:t xml:space="preserve">Framework de </w:t>
-      </w:r>
-      <w:proofErr w:type="spellStart"/>
-      <w:r>
-        <w:rPr>
-          <w:rFonts w:ascii="Arial" w:hAnsi="Arial" w:cs="Arial"/>
-          <w:sz w:val="24"/>
-          <w:szCs w:val="24"/>
-          <w:shd w:val="clear" w:color="auto" w:fill="FFFFFF"/>
-        </w:rPr>
-        <w:t>javascript</w:t>
-      </w:r>
-      <w:proofErr w:type="spellEnd"/>
-      <w:r>
-        <w:rPr>
-          <w:rFonts w:ascii="Arial" w:hAnsi="Arial" w:cs="Arial"/>
-          <w:sz w:val="24"/>
-          <w:szCs w:val="24"/>
-          <w:shd w:val="clear" w:color="auto" w:fill="FFFFFF"/>
-        </w:rPr>
-        <w:t xml:space="preserve"> utilizado para complementação das funcionalidades dos scripts da aplicação.</w:t>
+        <w:lastRenderedPageBreak/>
+        <w:t>Framework de javascript utilizado para complementação das funcionalidades dos scripts da aplicação.</w:t>
       </w:r>
     </w:p>
     <w:p>
@@ -3491,7 +3497,6 @@
           <w:shd w:val="clear" w:color="auto" w:fill="FFFFFF"/>
         </w:rPr>
       </w:pPr>
-      <w:proofErr w:type="spellStart"/>
       <w:r>
         <w:rPr>
           <w:rFonts w:ascii="Arial" w:hAnsi="Arial" w:cs="Arial"/>
@@ -3501,7 +3506,6 @@
         </w:rPr>
         <w:t>SlimSelect</w:t>
       </w:r>
-      <w:proofErr w:type="spellEnd"/>
     </w:p>
     <w:p>
       <w:pPr>
@@ -3563,21 +3567,8 @@
           <w:szCs w:val="24"/>
           <w:shd w:val="clear" w:color="auto" w:fill="FFFFFF"/>
         </w:rPr>
-        <w:t xml:space="preserve">MIT </w:t>
-      </w:r>
-      <w:proofErr w:type="spellStart"/>
-      <w:r>
-        <w:rPr>
-          <w:rFonts w:ascii="Arial" w:hAnsi="Arial" w:cs="Arial"/>
-          <w:i/>
-          <w:iCs/>
-          <w:sz w:val="24"/>
-          <w:szCs w:val="24"/>
-          <w:shd w:val="clear" w:color="auto" w:fill="FFFFFF"/>
-        </w:rPr>
-        <w:t>license</w:t>
-      </w:r>
-      <w:proofErr w:type="spellEnd"/>
+        <w:t>MIT license</w:t>
+      </w:r>
     </w:p>
     <w:p>
       <w:pPr>
@@ -3602,27 +3593,7 @@
           <w:szCs w:val="24"/>
           <w:shd w:val="clear" w:color="auto" w:fill="FFFFFF"/>
         </w:rPr>
-        <w:t>Framework que fornece elementos de &lt;</w:t>
-      </w:r>
-      <w:proofErr w:type="spellStart"/>
-      <w:r>
-        <w:rPr>
-          <w:rFonts w:ascii="Arial" w:hAnsi="Arial" w:cs="Arial"/>
-          <w:sz w:val="24"/>
-          <w:szCs w:val="24"/>
-          <w:shd w:val="clear" w:color="auto" w:fill="FFFFFF"/>
-        </w:rPr>
-        <w:t>select</w:t>
-      </w:r>
-      <w:proofErr w:type="spellEnd"/>
-      <w:r>
-        <w:rPr>
-          <w:rFonts w:ascii="Arial" w:hAnsi="Arial" w:cs="Arial"/>
-          <w:sz w:val="24"/>
-          <w:szCs w:val="24"/>
-          <w:shd w:val="clear" w:color="auto" w:fill="FFFFFF"/>
-        </w:rPr>
-        <w:t>&gt; (elementos usados nas páginas web para que o usuário selecione a partir de uma lista de opções) prontos com funcionalidade e estilização interessantes.</w:t>
+        <w:t>Framework que fornece elementos de &lt;select&gt; (elementos usados nas páginas web para que o usuário selecione a partir de uma lista de opções) prontos com funcionalidade e estilização interessantes.</w:t>
       </w:r>
     </w:p>
     <w:p>
@@ -3641,7 +3612,6 @@
           <w:shd w:val="clear" w:color="auto" w:fill="FFFFFF"/>
         </w:rPr>
       </w:pPr>
-      <w:proofErr w:type="spellStart"/>
       <w:r>
         <w:rPr>
           <w:rFonts w:ascii="Arial" w:hAnsi="Arial" w:cs="Arial"/>
@@ -3651,7 +3621,6 @@
         </w:rPr>
         <w:t>FontAwesome</w:t>
       </w:r>
-      <w:proofErr w:type="spellEnd"/>
     </w:p>
     <w:p>
       <w:pPr>
@@ -3784,27 +3753,34 @@
           <w:szCs w:val="24"/>
           <w:shd w:val="clear" w:color="auto" w:fill="FFFFFF"/>
         </w:rPr>
-        <w:t xml:space="preserve">Laptop Dell </w:t>
-      </w:r>
-      <w:proofErr w:type="spellStart"/>
-      <w:r>
-        <w:rPr>
-          <w:rFonts w:ascii="Arial" w:hAnsi="Arial" w:cs="Arial"/>
-          <w:sz w:val="24"/>
-          <w:szCs w:val="24"/>
-          <w:shd w:val="clear" w:color="auto" w:fill="FFFFFF"/>
-        </w:rPr>
-        <w:t>Inpiron</w:t>
-      </w:r>
-      <w:proofErr w:type="spellEnd"/>
-      <w:r>
-        <w:rPr>
-          <w:rFonts w:ascii="Arial" w:hAnsi="Arial" w:cs="Arial"/>
-          <w:sz w:val="24"/>
-          <w:szCs w:val="24"/>
-          <w:shd w:val="clear" w:color="auto" w:fill="FFFFFF"/>
-        </w:rPr>
-        <w:t xml:space="preserve"> 5557 com as seguintes configurações</w:t>
+        <w:t>Laptop Dell In</w:t>
+      </w:r>
+      <w:r>
+        <w:rPr>
+          <w:rFonts w:ascii="Arial" w:hAnsi="Arial" w:cs="Arial"/>
+          <w:sz w:val="24"/>
+          <w:szCs w:val="24"/>
+          <w:shd w:val="clear" w:color="auto" w:fill="FFFFFF"/>
+        </w:rPr>
+        <w:t>s</w:t>
+      </w:r>
+      <w:r>
+        <w:rPr>
+          <w:rFonts w:ascii="Arial" w:hAnsi="Arial" w:cs="Arial"/>
+          <w:sz w:val="24"/>
+          <w:szCs w:val="24"/>
+          <w:shd w:val="clear" w:color="auto" w:fill="FFFFFF"/>
+        </w:rPr>
+        <w:t>piron 5557 com as seguintes configurações</w:t>
+      </w:r>
+      <w:r>
+        <w:rPr>
+          <w:rFonts w:ascii="Arial" w:hAnsi="Arial" w:cs="Arial"/>
+          <w:sz w:val="24"/>
+          <w:szCs w:val="24"/>
+          <w:shd w:val="clear" w:color="auto" w:fill="FFFFFF"/>
+        </w:rPr>
+        <w:t>:</w:t>
       </w:r>
     </w:p>
     <w:p>
@@ -3830,7 +3806,43 @@
           <w:szCs w:val="24"/>
           <w:shd w:val="clear" w:color="auto" w:fill="FFFFFF"/>
         </w:rPr>
-        <w:t>Processados Intel core i7 6500U 2.50GHz</w:t>
+        <w:t>Processado</w:t>
+      </w:r>
+      <w:r>
+        <w:rPr>
+          <w:rFonts w:ascii="Arial" w:hAnsi="Arial" w:cs="Arial"/>
+          <w:sz w:val="24"/>
+          <w:szCs w:val="24"/>
+          <w:shd w:val="clear" w:color="auto" w:fill="FFFFFF"/>
+        </w:rPr>
+        <w:t>r</w:t>
+      </w:r>
+      <w:r>
+        <w:rPr>
+          <w:rFonts w:ascii="Arial" w:hAnsi="Arial" w:cs="Arial"/>
+          <w:sz w:val="24"/>
+          <w:szCs w:val="24"/>
+          <w:shd w:val="clear" w:color="auto" w:fill="FFFFFF"/>
+        </w:rPr>
+        <w:t xml:space="preserve"> Intel </w:t>
+      </w:r>
+      <w:r>
+        <w:rPr>
+          <w:rFonts w:ascii="Arial" w:hAnsi="Arial" w:cs="Arial"/>
+          <w:sz w:val="24"/>
+          <w:szCs w:val="24"/>
+          <w:shd w:val="clear" w:color="auto" w:fill="FFFFFF"/>
+        </w:rPr>
+        <w:t>C</w:t>
+      </w:r>
+      <w:r>
+        <w:rPr>
+          <w:rFonts w:ascii="Arial" w:hAnsi="Arial" w:cs="Arial"/>
+          <w:sz w:val="24"/>
+          <w:szCs w:val="24"/>
+          <w:shd w:val="clear" w:color="auto" w:fill="FFFFFF"/>
+        </w:rPr>
+        <w:t>ore i7 6500U 2.50GHz</w:t>
       </w:r>
     </w:p>
     <w:p>
@@ -3875,17 +3887,24 @@
           <w:shd w:val="clear" w:color="auto" w:fill="FFFFFF"/>
         </w:rPr>
       </w:pPr>
-      <w:proofErr w:type="spellStart"/>
-      <w:r>
-        <w:rPr>
-          <w:rFonts w:ascii="Arial" w:hAnsi="Arial" w:cs="Arial"/>
-          <w:sz w:val="24"/>
-          <w:szCs w:val="24"/>
-          <w:shd w:val="clear" w:color="auto" w:fill="FFFFFF"/>
-        </w:rPr>
-        <w:t>Hd</w:t>
-      </w:r>
-      <w:proofErr w:type="spellEnd"/>
+      <w:r>
+        <w:rPr>
+          <w:rFonts w:ascii="Arial" w:hAnsi="Arial" w:cs="Arial"/>
+          <w:sz w:val="24"/>
+          <w:szCs w:val="24"/>
+          <w:shd w:val="clear" w:color="auto" w:fill="FFFFFF"/>
+        </w:rPr>
+        <w:t>H</w:t>
+      </w:r>
+      <w:r>
+        <w:rPr>
+          <w:rFonts w:ascii="Arial" w:hAnsi="Arial" w:cs="Arial"/>
+          <w:sz w:val="24"/>
+          <w:szCs w:val="24"/>
+          <w:shd w:val="clear" w:color="auto" w:fill="FFFFFF"/>
+        </w:rPr>
+        <w:t>D</w:t>
+      </w:r>
       <w:r>
         <w:rPr>
           <w:rFonts w:ascii="Arial" w:hAnsi="Arial" w:cs="Arial"/>
@@ -3919,27 +3938,25 @@
           <w:szCs w:val="24"/>
           <w:shd w:val="clear" w:color="auto" w:fill="FFFFFF"/>
         </w:rPr>
-        <w:t xml:space="preserve">Placa de Vídeo Nvidia </w:t>
-      </w:r>
-      <w:proofErr w:type="spellStart"/>
-      <w:r>
-        <w:rPr>
-          <w:rFonts w:ascii="Arial" w:hAnsi="Arial" w:cs="Arial"/>
-          <w:sz w:val="24"/>
-          <w:szCs w:val="24"/>
-          <w:shd w:val="clear" w:color="auto" w:fill="FFFFFF"/>
-        </w:rPr>
-        <w:t>Geforce</w:t>
-      </w:r>
-      <w:proofErr w:type="spellEnd"/>
-      <w:r>
-        <w:rPr>
-          <w:rFonts w:ascii="Arial" w:hAnsi="Arial" w:cs="Arial"/>
-          <w:sz w:val="24"/>
-          <w:szCs w:val="24"/>
-          <w:shd w:val="clear" w:color="auto" w:fill="FFFFFF"/>
-        </w:rPr>
-        <w:t xml:space="preserve"> 970M de 4GB</w:t>
+        <w:t>Placa de Vídeo Nvidia Ge</w:t>
+      </w:r>
+      <w:r>
+        <w:rPr>
+          <w:rFonts w:ascii="Arial" w:hAnsi="Arial" w:cs="Arial"/>
+          <w:sz w:val="24"/>
+          <w:szCs w:val="24"/>
+          <w:shd w:val="clear" w:color="auto" w:fill="FFFFFF"/>
+        </w:rPr>
+        <w:t>F</w:t>
+      </w:r>
+      <w:r>
+        <w:rPr>
+          <w:rFonts w:ascii="Arial" w:hAnsi="Arial" w:cs="Arial"/>
+          <w:sz w:val="24"/>
+          <w:szCs w:val="24"/>
+          <w:shd w:val="clear" w:color="auto" w:fill="FFFFFF"/>
+        </w:rPr>
+        <w:t>orce 970M de 4GB</w:t>
       </w:r>
     </w:p>
     <w:p>
@@ -3956,36 +3973,58 @@
           <w:sz w:val="24"/>
           <w:szCs w:val="24"/>
           <w:shd w:val="clear" w:color="auto" w:fill="FFFFFF"/>
-        </w:rPr>
-      </w:pPr>
-      <w:r>
-        <w:rPr>
-          <w:rFonts w:ascii="Arial" w:hAnsi="Arial" w:cs="Arial"/>
-          <w:sz w:val="24"/>
-          <w:szCs w:val="24"/>
-          <w:shd w:val="clear" w:color="auto" w:fill="FFFFFF"/>
-        </w:rPr>
-        <w:t xml:space="preserve">Windows 10 Home Single </w:t>
-      </w:r>
-      <w:proofErr w:type="spellStart"/>
-      <w:r>
-        <w:rPr>
-          <w:rFonts w:ascii="Arial" w:hAnsi="Arial" w:cs="Arial"/>
-          <w:sz w:val="24"/>
-          <w:szCs w:val="24"/>
-          <w:shd w:val="clear" w:color="auto" w:fill="FFFFFF"/>
-        </w:rPr>
-        <w:t>Language</w:t>
-      </w:r>
-      <w:proofErr w:type="spellEnd"/>
-      <w:r>
-        <w:rPr>
-          <w:rFonts w:ascii="Arial" w:hAnsi="Arial" w:cs="Arial"/>
-          <w:sz w:val="24"/>
-          <w:szCs w:val="24"/>
-          <w:shd w:val="clear" w:color="auto" w:fill="FFFFFF"/>
-        </w:rPr>
-        <w:t xml:space="preserve"> 64bits</w:t>
+          <w:lang w:val="en-US"/>
+        </w:rPr>
+      </w:pPr>
+      <w:r>
+        <w:rPr>
+          <w:rFonts w:ascii="Arial" w:hAnsi="Arial" w:cs="Arial"/>
+          <w:sz w:val="24"/>
+          <w:szCs w:val="24"/>
+          <w:shd w:val="clear" w:color="auto" w:fill="FFFFFF"/>
+          <w:lang w:val="en-US"/>
+        </w:rPr>
+        <w:t xml:space="preserve">Windows 10 Home Single Language </w:t>
+      </w:r>
+      <w:r>
+        <w:rPr>
+          <w:rFonts w:ascii="Arial" w:hAnsi="Arial" w:cs="Arial"/>
+          <w:sz w:val="24"/>
+          <w:szCs w:val="24"/>
+          <w:shd w:val="clear" w:color="auto" w:fill="FFFFFF"/>
+          <w:lang w:val="en-US"/>
+        </w:rPr>
+        <w:t xml:space="preserve">de </w:t>
+      </w:r>
+      <w:r>
+        <w:rPr>
+          <w:rFonts w:ascii="Arial" w:hAnsi="Arial" w:cs="Arial"/>
+          <w:sz w:val="24"/>
+          <w:szCs w:val="24"/>
+          <w:shd w:val="clear" w:color="auto" w:fill="FFFFFF"/>
+          <w:lang w:val="en-US"/>
+        </w:rPr>
+        <w:t>64</w:t>
+      </w:r>
+      <w:r>
+        <w:rPr>
+          <w:rFonts w:ascii="Arial" w:hAnsi="Arial" w:cs="Arial"/>
+          <w:sz w:val="24"/>
+          <w:szCs w:val="24"/>
+          <w:shd w:val="clear" w:color="auto" w:fill="FFFFFF"/>
+          <w:lang w:val="en-US"/>
+        </w:rPr>
+        <w:t xml:space="preserve"> </w:t>
+      </w:r>
+      <w:r>
+        <w:rPr>
+          <w:rFonts w:ascii="Arial" w:hAnsi="Arial" w:cs="Arial"/>
+          <w:sz w:val="24"/>
+          <w:szCs w:val="24"/>
+          <w:shd w:val="clear" w:color="auto" w:fill="FFFFFF"/>
+          <w:lang w:val="en-US"/>
+        </w:rPr>
+        <w:t>bits</w:t>
       </w:r>
     </w:p>
     <w:p>
@@ -4007,25 +4046,181 @@
       <w:r>
         <w:rPr>
           <w:rFonts w:ascii="Arial" w:hAnsi="Arial" w:cs="Arial"/>
-          <w:b/>
-          <w:bCs/>
-          <w:color w:val="FF0000"/>
-          <w:sz w:val="24"/>
-          <w:szCs w:val="24"/>
-          <w:shd w:val="clear" w:color="auto" w:fill="FFFFFF"/>
-        </w:rPr>
-        <w:t>Descrição do hardware do computador de João</w:t>
-      </w:r>
-    </w:p>
-    <w:p>
-      <w:pPr>
-        <w:spacing w:line="360" w:lineRule="auto"/>
-        <w:jc w:val="both"/>
-        <w:rPr>
-          <w:rFonts w:ascii="Arial" w:hAnsi="Arial" w:cs="Arial"/>
-          <w:sz w:val="24"/>
-          <w:szCs w:val="24"/>
-          <w:shd w:val="clear" w:color="auto" w:fill="FFFFFF"/>
+          <w:sz w:val="24"/>
+          <w:szCs w:val="24"/>
+          <w:shd w:val="clear" w:color="auto" w:fill="FFFFFF"/>
+        </w:rPr>
+        <w:t>Computador Desktop com as seguintes configurações:</w:t>
+      </w:r>
+    </w:p>
+    <w:p>
+      <w:pPr>
+        <w:pStyle w:val="PargrafodaLista"/>
+        <w:numPr>
+          <w:ilvl w:val="1"/>
+          <w:numId w:val="9"/>
+        </w:numPr>
+        <w:spacing w:line="360" w:lineRule="auto"/>
+        <w:jc w:val="both"/>
+        <w:rPr>
+          <w:rFonts w:ascii="Arial" w:hAnsi="Arial" w:cs="Arial"/>
+          <w:sz w:val="24"/>
+          <w:szCs w:val="24"/>
+          <w:shd w:val="clear" w:color="auto" w:fill="FFFFFF"/>
+        </w:rPr>
+      </w:pPr>
+      <w:r>
+        <w:rPr>
+          <w:rFonts w:ascii="Arial" w:hAnsi="Arial" w:cs="Arial"/>
+          <w:sz w:val="24"/>
+          <w:szCs w:val="24"/>
+          <w:shd w:val="clear" w:color="auto" w:fill="FFFFFF"/>
+        </w:rPr>
+        <w:t>Processador Inter Core i3 6100 3.7GHz</w:t>
+      </w:r>
+    </w:p>
+    <w:p>
+      <w:pPr>
+        <w:pStyle w:val="PargrafodaLista"/>
+        <w:numPr>
+          <w:ilvl w:val="1"/>
+          <w:numId w:val="9"/>
+        </w:numPr>
+        <w:spacing w:line="360" w:lineRule="auto"/>
+        <w:jc w:val="both"/>
+        <w:rPr>
+          <w:rFonts w:ascii="Arial" w:hAnsi="Arial" w:cs="Arial"/>
+          <w:sz w:val="24"/>
+          <w:szCs w:val="24"/>
+          <w:shd w:val="clear" w:color="auto" w:fill="FFFFFF"/>
+        </w:rPr>
+      </w:pPr>
+      <w:r>
+        <w:rPr>
+          <w:rFonts w:ascii="Arial" w:hAnsi="Arial" w:cs="Arial"/>
+          <w:sz w:val="24"/>
+          <w:szCs w:val="24"/>
+          <w:shd w:val="clear" w:color="auto" w:fill="FFFFFF"/>
+        </w:rPr>
+        <w:t>Memória RAM 8GB</w:t>
+      </w:r>
+    </w:p>
+    <w:p>
+      <w:pPr>
+        <w:pStyle w:val="PargrafodaLista"/>
+        <w:numPr>
+          <w:ilvl w:val="1"/>
+          <w:numId w:val="9"/>
+        </w:numPr>
+        <w:spacing w:line="360" w:lineRule="auto"/>
+        <w:jc w:val="both"/>
+        <w:rPr>
+          <w:rFonts w:ascii="Arial" w:hAnsi="Arial" w:cs="Arial"/>
+          <w:sz w:val="24"/>
+          <w:szCs w:val="24"/>
+          <w:shd w:val="clear" w:color="auto" w:fill="FFFFFF"/>
+        </w:rPr>
+      </w:pPr>
+      <w:r>
+        <w:rPr>
+          <w:rFonts w:ascii="Arial" w:hAnsi="Arial" w:cs="Arial"/>
+          <w:sz w:val="24"/>
+          <w:szCs w:val="24"/>
+          <w:shd w:val="clear" w:color="auto" w:fill="FFFFFF"/>
+        </w:rPr>
+        <w:t>HD SSD 360GB</w:t>
+      </w:r>
+    </w:p>
+    <w:p>
+      <w:pPr>
+        <w:pStyle w:val="PargrafodaLista"/>
+        <w:numPr>
+          <w:ilvl w:val="1"/>
+          <w:numId w:val="9"/>
+        </w:numPr>
+        <w:spacing w:line="360" w:lineRule="auto"/>
+        <w:jc w:val="both"/>
+        <w:rPr>
+          <w:rFonts w:ascii="Arial" w:hAnsi="Arial" w:cs="Arial"/>
+          <w:sz w:val="24"/>
+          <w:szCs w:val="24"/>
+          <w:shd w:val="clear" w:color="auto" w:fill="FFFFFF"/>
+        </w:rPr>
+      </w:pPr>
+      <w:r>
+        <w:rPr>
+          <w:rFonts w:ascii="Arial" w:hAnsi="Arial" w:cs="Arial"/>
+          <w:sz w:val="24"/>
+          <w:szCs w:val="24"/>
+          <w:shd w:val="clear" w:color="auto" w:fill="FFFFFF"/>
+        </w:rPr>
+        <w:t>HD 7200RPM 1TB</w:t>
+      </w:r>
+    </w:p>
+    <w:p>
+      <w:pPr>
+        <w:pStyle w:val="PargrafodaLista"/>
+        <w:numPr>
+          <w:ilvl w:val="1"/>
+          <w:numId w:val="9"/>
+        </w:numPr>
+        <w:spacing w:line="360" w:lineRule="auto"/>
+        <w:jc w:val="both"/>
+        <w:rPr>
+          <w:rFonts w:ascii="Arial" w:hAnsi="Arial" w:cs="Arial"/>
+          <w:sz w:val="24"/>
+          <w:szCs w:val="24"/>
+          <w:shd w:val="clear" w:color="auto" w:fill="FFFFFF"/>
+        </w:rPr>
+      </w:pPr>
+      <w:r>
+        <w:rPr>
+          <w:rFonts w:ascii="Arial" w:hAnsi="Arial" w:cs="Arial"/>
+          <w:sz w:val="24"/>
+          <w:szCs w:val="24"/>
+          <w:shd w:val="clear" w:color="auto" w:fill="FFFFFF"/>
+        </w:rPr>
+        <w:t>Placa de Vídeo Nvidia GeForce GTX950 de 2GB</w:t>
+      </w:r>
+    </w:p>
+    <w:p>
+      <w:pPr>
+        <w:pStyle w:val="PargrafodaLista"/>
+        <w:numPr>
+          <w:ilvl w:val="1"/>
+          <w:numId w:val="9"/>
+        </w:numPr>
+        <w:spacing w:line="360" w:lineRule="auto"/>
+        <w:jc w:val="both"/>
+        <w:rPr>
+          <w:rFonts w:ascii="Arial" w:hAnsi="Arial" w:cs="Arial"/>
+          <w:sz w:val="24"/>
+          <w:szCs w:val="24"/>
+          <w:shd w:val="clear" w:color="auto" w:fill="FFFFFF"/>
+          <w:lang w:val="en-US"/>
+        </w:rPr>
+      </w:pPr>
+      <w:r>
+        <w:rPr>
+          <w:rFonts w:ascii="Arial" w:hAnsi="Arial" w:cs="Arial"/>
+          <w:sz w:val="24"/>
+          <w:szCs w:val="24"/>
+          <w:shd w:val="clear" w:color="auto" w:fill="FFFFFF"/>
+          <w:lang w:val="en-US"/>
+        </w:rPr>
+        <w:t>Windows 10 Pro 20H2 de 64 Bits</w:t>
+      </w:r>
+    </w:p>
+    <w:p>
+      <w:pPr>
+        <w:spacing w:line="360" w:lineRule="auto"/>
+        <w:jc w:val="both"/>
+        <w:rPr>
+          <w:rFonts w:ascii="Arial" w:hAnsi="Arial" w:cs="Arial"/>
+          <w:sz w:val="24"/>
+          <w:szCs w:val="24"/>
+          <w:shd w:val="clear" w:color="auto" w:fill="FFFFFF"/>
+          <w:lang w:val="en-US"/>
         </w:rPr>
       </w:pPr>
     </w:p>
@@ -4075,33 +4270,63 @@
           <w:sz w:val="24"/>
           <w:szCs w:val="24"/>
         </w:rPr>
-        <w:t>O projeto se iniciou com a i</w:t>
-      </w:r>
-      <w:r>
-        <w:rPr>
-          <w:rFonts w:ascii="Arial" w:hAnsi="Arial" w:cs="Arial"/>
-          <w:sz w:val="24"/>
-          <w:szCs w:val="24"/>
-        </w:rPr>
-        <w:t xml:space="preserve">mplementação de todo o projeto do banco de dados, feito com Br Modelo, MySQL </w:t>
-      </w:r>
-      <w:proofErr w:type="spellStart"/>
-      <w:r>
-        <w:rPr>
-          <w:rFonts w:ascii="Arial" w:hAnsi="Arial" w:cs="Arial"/>
-          <w:sz w:val="24"/>
-          <w:szCs w:val="24"/>
-        </w:rPr>
-        <w:t>WorkBench</w:t>
-      </w:r>
-      <w:proofErr w:type="spellEnd"/>
-      <w:r>
-        <w:rPr>
-          <w:rFonts w:ascii="Arial" w:hAnsi="Arial" w:cs="Arial"/>
-          <w:sz w:val="24"/>
-          <w:szCs w:val="24"/>
-        </w:rPr>
-        <w:t xml:space="preserve"> e a linguagem MySQL. Aqui </w:t>
+        <w:t xml:space="preserve">O projeto se iniciou com a </w:t>
+      </w:r>
+      <w:r>
+        <w:rPr>
+          <w:rFonts w:ascii="Arial" w:hAnsi="Arial" w:cs="Arial"/>
+          <w:sz w:val="24"/>
+          <w:szCs w:val="24"/>
+        </w:rPr>
+        <w:t>criação</w:t>
+      </w:r>
+      <w:r>
+        <w:rPr>
+          <w:rFonts w:ascii="Arial" w:hAnsi="Arial" w:cs="Arial"/>
+          <w:sz w:val="24"/>
+          <w:szCs w:val="24"/>
+        </w:rPr>
+        <w:t xml:space="preserve"> de todo o projeto do banco de dados, feito com </w:t>
+      </w:r>
+      <w:r>
+        <w:rPr>
+          <w:rFonts w:ascii="Arial" w:hAnsi="Arial" w:cs="Arial"/>
+          <w:sz w:val="24"/>
+          <w:szCs w:val="24"/>
+        </w:rPr>
+        <w:t xml:space="preserve">o software </w:t>
+      </w:r>
+      <w:r>
+        <w:rPr>
+          <w:rFonts w:ascii="Arial" w:hAnsi="Arial" w:cs="Arial"/>
+          <w:sz w:val="24"/>
+          <w:szCs w:val="24"/>
+        </w:rPr>
+        <w:t xml:space="preserve">BrModelo, MySQL WorkBench e </w:t>
+      </w:r>
+      <w:r>
+        <w:rPr>
+          <w:rFonts w:ascii="Arial" w:hAnsi="Arial" w:cs="Arial"/>
+          <w:sz w:val="24"/>
+          <w:szCs w:val="24"/>
+        </w:rPr>
+        <w:t xml:space="preserve">o banco de dados </w:t>
+      </w:r>
+      <w:r>
+        <w:rPr>
+          <w:rFonts w:ascii="Arial" w:hAnsi="Arial" w:cs="Arial"/>
+          <w:sz w:val="24"/>
+          <w:szCs w:val="24"/>
+        </w:rPr>
+        <w:t xml:space="preserve">MySQL. </w:t>
+      </w:r>
+      <w:r>
+        <w:rPr>
+          <w:rFonts w:ascii="Arial" w:hAnsi="Arial" w:cs="Arial"/>
+          <w:sz w:val="24"/>
+          <w:szCs w:val="24"/>
+        </w:rPr>
+        <w:t xml:space="preserve">Primeiro </w:t>
       </w:r>
       <w:r>
         <w:rPr>
@@ -4117,44 +4342,96 @@
           <w:sz w:val="24"/>
           <w:szCs w:val="24"/>
         </w:rPr>
-        <w:t xml:space="preserve"> os modelos Conceitual e Lógico, e a implementação física destes modelos em forma de banco de dados, contudo este pode sofrer constantes adequações de acordo com a necessidade. Esta etapa precedeu o desenvolvimento já que precisamos integralmente da base de dados na nossa aplicação.</w:t>
-      </w:r>
-    </w:p>
-    <w:p>
-      <w:pPr>
-        <w:spacing w:line="360" w:lineRule="auto"/>
-        <w:jc w:val="both"/>
-        <w:rPr>
-          <w:rFonts w:ascii="Arial" w:hAnsi="Arial" w:cs="Arial"/>
-          <w:sz w:val="24"/>
-          <w:szCs w:val="24"/>
-        </w:rPr>
-      </w:pPr>
-      <w:r>
-        <w:rPr>
-          <w:rFonts w:ascii="Arial" w:hAnsi="Arial" w:cs="Arial"/>
-          <w:sz w:val="24"/>
-          <w:szCs w:val="24"/>
-        </w:rPr>
-        <w:t xml:space="preserve">Também foi feito um pequeno </w:t>
-      </w:r>
-      <w:proofErr w:type="spellStart"/>
-      <w:r>
-        <w:rPr>
-          <w:rFonts w:ascii="Arial" w:hAnsi="Arial" w:cs="Arial"/>
-          <w:sz w:val="24"/>
-          <w:szCs w:val="24"/>
-        </w:rPr>
-        <w:t>mini-mundo</w:t>
-      </w:r>
-      <w:proofErr w:type="spellEnd"/>
-      <w:r>
-        <w:rPr>
-          <w:rFonts w:ascii="Arial" w:hAnsi="Arial" w:cs="Arial"/>
-          <w:sz w:val="24"/>
-          <w:szCs w:val="24"/>
-        </w:rPr>
-        <w:t xml:space="preserve"> (descrição genérica do banco de dados em forma textual) para se ter uma visão inicial do banco de dados</w:t>
+        <w:t xml:space="preserve"> os modelos Conceitual e Lógico</w:t>
+      </w:r>
+      <w:r>
+        <w:rPr>
+          <w:rFonts w:ascii="Arial" w:hAnsi="Arial" w:cs="Arial"/>
+          <w:sz w:val="24"/>
+          <w:szCs w:val="24"/>
+        </w:rPr>
+        <w:t xml:space="preserve"> do banco de dados</w:t>
+      </w:r>
+      <w:r>
+        <w:rPr>
+          <w:rFonts w:ascii="Arial" w:hAnsi="Arial" w:cs="Arial"/>
+          <w:sz w:val="24"/>
+          <w:szCs w:val="24"/>
+        </w:rPr>
+        <w:t xml:space="preserve">, e a implementação física </w:t>
+      </w:r>
+      <w:r>
+        <w:rPr>
+          <w:rFonts w:ascii="Arial" w:hAnsi="Arial" w:cs="Arial"/>
+          <w:sz w:val="24"/>
+          <w:szCs w:val="24"/>
+        </w:rPr>
+        <w:lastRenderedPageBreak/>
+        <w:t>destes modelo</w:t>
+      </w:r>
+      <w:r>
+        <w:rPr>
+          <w:rFonts w:ascii="Arial" w:hAnsi="Arial" w:cs="Arial"/>
+          <w:sz w:val="24"/>
+          <w:szCs w:val="24"/>
+        </w:rPr>
+        <w:t>s na forma do banco em si</w:t>
+      </w:r>
+      <w:r>
+        <w:rPr>
+          <w:rFonts w:ascii="Arial" w:hAnsi="Arial" w:cs="Arial"/>
+          <w:sz w:val="24"/>
+          <w:szCs w:val="24"/>
+        </w:rPr>
+        <w:t xml:space="preserve">, contudo </w:t>
+      </w:r>
+      <w:r>
+        <w:rPr>
+          <w:rFonts w:ascii="Arial" w:hAnsi="Arial" w:cs="Arial"/>
+          <w:sz w:val="24"/>
+          <w:szCs w:val="24"/>
+        </w:rPr>
+        <w:t xml:space="preserve">é natural este banco </w:t>
+      </w:r>
+      <w:r>
+        <w:rPr>
+          <w:rFonts w:ascii="Arial" w:hAnsi="Arial" w:cs="Arial"/>
+          <w:sz w:val="24"/>
+          <w:szCs w:val="24"/>
+        </w:rPr>
+        <w:t xml:space="preserve">sofrer constantes adequações de acordo com a necessidade. Esta etapa precedeu o desenvolvimento </w:t>
+      </w:r>
+      <w:r>
+        <w:rPr>
+          <w:rFonts w:ascii="Arial" w:hAnsi="Arial" w:cs="Arial"/>
+          <w:sz w:val="24"/>
+          <w:szCs w:val="24"/>
+        </w:rPr>
+        <w:t xml:space="preserve">do código </w:t>
+      </w:r>
+      <w:r>
+        <w:rPr>
+          <w:rFonts w:ascii="Arial" w:hAnsi="Arial" w:cs="Arial"/>
+          <w:sz w:val="24"/>
+          <w:szCs w:val="24"/>
+        </w:rPr>
+        <w:t>já que precisamos integralmente da base de dados na nossa aplicação.</w:t>
+      </w:r>
+      <w:r>
+        <w:rPr>
+          <w:rFonts w:ascii="Arial" w:hAnsi="Arial" w:cs="Arial"/>
+          <w:sz w:val="24"/>
+          <w:szCs w:val="24"/>
+        </w:rPr>
+        <w:t xml:space="preserve"> </w:t>
+      </w:r>
+      <w:r>
+        <w:rPr>
+          <w:rFonts w:ascii="Arial" w:hAnsi="Arial" w:cs="Arial"/>
+          <w:sz w:val="24"/>
+          <w:szCs w:val="24"/>
+        </w:rPr>
+        <w:t>Também foi feito um pequeno minimundo (descrição genérica do banco de dados em forma textual) para se ter uma visão inicial do banco de dados</w:t>
       </w:r>
       <w:r>
         <w:rPr>
@@ -4181,7 +4458,6 @@
           <w:sz w:val="24"/>
           <w:szCs w:val="24"/>
         </w:rPr>
-        <w:lastRenderedPageBreak/>
         <w:t>Com o banco de dados pronto se i</w:t>
       </w:r>
       <w:r>
@@ -4206,59 +4482,55 @@
           <w:sz w:val="24"/>
           <w:szCs w:val="24"/>
         </w:rPr>
-        <w:t xml:space="preserve"> a construção do projeto usando as ferramentas Web: HTML, CSS, PHP, </w:t>
-      </w:r>
-      <w:proofErr w:type="spellStart"/>
-      <w:r>
-        <w:rPr>
-          <w:rFonts w:ascii="Arial" w:hAnsi="Arial" w:cs="Arial"/>
-          <w:sz w:val="24"/>
-          <w:szCs w:val="24"/>
-        </w:rPr>
-        <w:t>Bootstrap</w:t>
-      </w:r>
-      <w:proofErr w:type="spellEnd"/>
-      <w:r>
-        <w:rPr>
-          <w:rFonts w:ascii="Arial" w:hAnsi="Arial" w:cs="Arial"/>
-          <w:sz w:val="24"/>
-          <w:szCs w:val="24"/>
-        </w:rPr>
-        <w:t xml:space="preserve"> e </w:t>
-      </w:r>
-      <w:proofErr w:type="spellStart"/>
-      <w:r>
-        <w:rPr>
-          <w:rFonts w:ascii="Arial" w:hAnsi="Arial" w:cs="Arial"/>
-          <w:sz w:val="24"/>
-          <w:szCs w:val="24"/>
-        </w:rPr>
-        <w:t>JavaScript</w:t>
-      </w:r>
-      <w:proofErr w:type="spellEnd"/>
-      <w:r>
-        <w:rPr>
-          <w:rFonts w:ascii="Arial" w:hAnsi="Arial" w:cs="Arial"/>
-          <w:sz w:val="24"/>
-          <w:szCs w:val="24"/>
-        </w:rPr>
-        <w:t xml:space="preserve">. Essa etapa começou logo depois de fazer a fase de documentação inicial e se estende por um tempo indeterminado. Aqui </w:t>
-      </w:r>
-      <w:r>
-        <w:rPr>
-          <w:rFonts w:ascii="Arial" w:hAnsi="Arial" w:cs="Arial"/>
-          <w:sz w:val="24"/>
-          <w:szCs w:val="24"/>
-        </w:rPr>
-        <w:t>se</w:t>
-      </w:r>
-      <w:r>
-        <w:rPr>
-          <w:rFonts w:ascii="Arial" w:hAnsi="Arial" w:cs="Arial"/>
-          <w:sz w:val="24"/>
-          <w:szCs w:val="24"/>
-        </w:rPr>
-        <w:t xml:space="preserve"> desenvolvemos o software em si, a parte da programação, da lógica, </w:t>
+        <w:t xml:space="preserve"> a construção do projeto usando as </w:t>
+      </w:r>
+      <w:r>
+        <w:rPr>
+          <w:rFonts w:ascii="Arial" w:hAnsi="Arial" w:cs="Arial"/>
+          <w:sz w:val="24"/>
+          <w:szCs w:val="24"/>
+        </w:rPr>
+        <w:t xml:space="preserve">linguagens </w:t>
+      </w:r>
+      <w:r>
+        <w:rPr>
+          <w:rFonts w:ascii="Arial" w:hAnsi="Arial" w:cs="Arial"/>
+          <w:sz w:val="24"/>
+          <w:szCs w:val="24"/>
+        </w:rPr>
+        <w:t>Web: HTML, CSS, PHP e JavaScript. Essa etapa começou logo depois de fazer a fase de documentação inicial e se estende por um tempo indeterminado</w:t>
+      </w:r>
+      <w:r>
+        <w:rPr>
+          <w:rFonts w:ascii="Arial" w:hAnsi="Arial" w:cs="Arial"/>
+          <w:sz w:val="24"/>
+          <w:szCs w:val="24"/>
+        </w:rPr>
+        <w:t>, já que um sistema em produção nunca deixa de ser atualizado</w:t>
+      </w:r>
+      <w:r>
+        <w:rPr>
+          <w:rFonts w:ascii="Arial" w:hAnsi="Arial" w:cs="Arial"/>
+          <w:sz w:val="24"/>
+          <w:szCs w:val="24"/>
+        </w:rPr>
+        <w:t xml:space="preserve">. Aqui </w:t>
+      </w:r>
+      <w:r>
+        <w:rPr>
+          <w:rFonts w:ascii="Arial" w:hAnsi="Arial" w:cs="Arial"/>
+          <w:sz w:val="24"/>
+          <w:szCs w:val="24"/>
+        </w:rPr>
+        <w:t xml:space="preserve">foi codificado </w:t>
+      </w:r>
+      <w:r>
+        <w:rPr>
+          <w:rFonts w:ascii="Arial" w:hAnsi="Arial" w:cs="Arial"/>
+          <w:sz w:val="24"/>
+          <w:szCs w:val="24"/>
+        </w:rPr>
+        <w:t xml:space="preserve">o software em si, a parte da programação, da lógica, </w:t>
       </w:r>
       <w:r>
         <w:rPr>
@@ -4306,7 +4578,39 @@
           <w:sz w:val="24"/>
           <w:szCs w:val="24"/>
         </w:rPr>
-        <w:t xml:space="preserve"> de acordo com a necessidade. Esta fase envolve também a parte de desenvolvimento </w:t>
+        <w:t xml:space="preserve"> </w:t>
+      </w:r>
+      <w:r>
+        <w:rPr>
+          <w:rFonts w:ascii="Arial" w:hAnsi="Arial" w:cs="Arial"/>
+          <w:sz w:val="24"/>
+          <w:szCs w:val="24"/>
+        </w:rPr>
+        <w:t xml:space="preserve">e aplicando </w:t>
+      </w:r>
+      <w:r>
+        <w:rPr>
+          <w:rFonts w:ascii="Arial" w:hAnsi="Arial" w:cs="Arial"/>
+          <w:sz w:val="24"/>
+          <w:szCs w:val="24"/>
+        </w:rPr>
+        <w:t xml:space="preserve">de acordo com a necessidade. Esta fase </w:t>
+      </w:r>
+      <w:r>
+        <w:rPr>
+          <w:rFonts w:ascii="Arial" w:hAnsi="Arial" w:cs="Arial"/>
+          <w:sz w:val="24"/>
+          <w:szCs w:val="24"/>
+        </w:rPr>
+        <w:t xml:space="preserve">inclui </w:t>
+      </w:r>
+      <w:r>
+        <w:rPr>
+          <w:rFonts w:ascii="Arial" w:hAnsi="Arial" w:cs="Arial"/>
+          <w:sz w:val="24"/>
+          <w:szCs w:val="24"/>
+        </w:rPr>
+        <w:t xml:space="preserve">também a parte de desenvolvimento </w:t>
       </w:r>
       <w:r>
         <w:rPr>
@@ -4316,29 +4620,7 @@
           <w:sz w:val="24"/>
           <w:szCs w:val="24"/>
         </w:rPr>
-        <w:t>front-</w:t>
-      </w:r>
-      <w:proofErr w:type="spellStart"/>
-      <w:r>
-        <w:rPr>
-          <w:rFonts w:ascii="Arial" w:hAnsi="Arial" w:cs="Arial"/>
-          <w:i/>
-          <w:iCs/>
-          <w:sz w:val="24"/>
-          <w:szCs w:val="24"/>
-        </w:rPr>
-        <w:t>end</w:t>
-      </w:r>
-      <w:proofErr w:type="spellEnd"/>
-      <w:r>
-        <w:rPr>
-          <w:rFonts w:ascii="Arial" w:hAnsi="Arial" w:cs="Arial"/>
-          <w:i/>
-          <w:iCs/>
-          <w:sz w:val="24"/>
-          <w:szCs w:val="24"/>
-        </w:rPr>
-        <w:t xml:space="preserve">, </w:t>
+        <w:t xml:space="preserve">front-end, </w:t>
       </w:r>
       <w:r>
         <w:rPr>
@@ -4354,147 +4636,15 @@
           <w:sz w:val="24"/>
           <w:szCs w:val="24"/>
         </w:rPr>
-        <w:t>ão.</w:t>
-      </w:r>
-    </w:p>
-    <w:p>
-      <w:pPr>
-        <w:spacing w:line="360" w:lineRule="auto"/>
-        <w:jc w:val="both"/>
-        <w:rPr>
-          <w:rFonts w:ascii="Arial" w:hAnsi="Arial" w:cs="Arial"/>
-          <w:sz w:val="24"/>
-          <w:szCs w:val="24"/>
-        </w:rPr>
-      </w:pPr>
-      <w:r>
-        <w:rPr>
-          <w:rFonts w:ascii="Arial" w:hAnsi="Arial" w:cs="Arial"/>
-          <w:sz w:val="24"/>
-          <w:szCs w:val="24"/>
-        </w:rPr>
-        <w:t xml:space="preserve">Design da tela de carteiras (contas): </w:t>
-      </w:r>
-      <w:r>
-        <w:rPr>
-          <w:rFonts w:ascii="Arial" w:hAnsi="Arial" w:cs="Arial"/>
-          <w:sz w:val="24"/>
-          <w:szCs w:val="24"/>
-        </w:rPr>
-        <w:t>projeto</w:t>
-      </w:r>
-      <w:r>
-        <w:rPr>
-          <w:rFonts w:ascii="Arial" w:hAnsi="Arial" w:cs="Arial"/>
-          <w:sz w:val="24"/>
-          <w:szCs w:val="24"/>
-        </w:rPr>
-        <w:t xml:space="preserve"> </w:t>
-      </w:r>
-      <w:r>
-        <w:rPr>
-          <w:rFonts w:ascii="Arial" w:hAnsi="Arial" w:cs="Arial"/>
-          <w:sz w:val="24"/>
-          <w:szCs w:val="24"/>
-        </w:rPr>
-        <w:t>d</w:t>
-      </w:r>
-      <w:r>
-        <w:rPr>
-          <w:rFonts w:ascii="Arial" w:hAnsi="Arial" w:cs="Arial"/>
-          <w:sz w:val="24"/>
-          <w:szCs w:val="24"/>
-        </w:rPr>
-        <w:t>a tela em que o usuário vai adicionar suas novas contas;</w:t>
-      </w:r>
-    </w:p>
-    <w:p>
-      <w:pPr>
-        <w:spacing w:line="360" w:lineRule="auto"/>
-        <w:jc w:val="both"/>
-        <w:rPr>
-          <w:rFonts w:ascii="Arial" w:hAnsi="Arial" w:cs="Arial"/>
-          <w:sz w:val="24"/>
-          <w:szCs w:val="24"/>
-        </w:rPr>
-      </w:pPr>
-      <w:r>
-        <w:rPr>
-          <w:rFonts w:ascii="Arial" w:hAnsi="Arial" w:cs="Arial"/>
-          <w:sz w:val="24"/>
-          <w:szCs w:val="24"/>
-        </w:rPr>
-        <w:t xml:space="preserve">Funções da tela de contas: o usuário pode nessa tela adicionar e gerenciar suas contas (carteira, poupança, conta corrente </w:t>
-      </w:r>
-      <w:r>
-        <w:rPr>
-          <w:rFonts w:ascii="Arial" w:hAnsi="Arial" w:cs="Arial"/>
-          <w:sz w:val="24"/>
-          <w:szCs w:val="24"/>
-        </w:rPr>
-        <w:t>etc.</w:t>
-      </w:r>
-      <w:r>
-        <w:rPr>
-          <w:rFonts w:ascii="Arial" w:hAnsi="Arial" w:cs="Arial"/>
-          <w:sz w:val="24"/>
-          <w:szCs w:val="24"/>
-        </w:rPr>
-        <w:t>);</w:t>
-      </w:r>
-    </w:p>
-    <w:p>
-      <w:pPr>
-        <w:spacing w:line="360" w:lineRule="auto"/>
-        <w:jc w:val="both"/>
-        <w:rPr>
-          <w:rFonts w:ascii="Arial" w:hAnsi="Arial" w:cs="Arial"/>
-          <w:sz w:val="24"/>
-          <w:szCs w:val="24"/>
-        </w:rPr>
-      </w:pPr>
-      <w:r>
-        <w:rPr>
-          <w:rFonts w:ascii="Arial" w:hAnsi="Arial" w:cs="Arial"/>
-          <w:sz w:val="24"/>
-          <w:szCs w:val="24"/>
-        </w:rPr>
-        <w:t xml:space="preserve">Design da tela de despesas: </w:t>
-      </w:r>
-      <w:r>
-        <w:rPr>
-          <w:rFonts w:ascii="Arial" w:hAnsi="Arial" w:cs="Arial"/>
-          <w:sz w:val="24"/>
-          <w:szCs w:val="24"/>
-        </w:rPr>
-        <w:t>desenvolvimento de como será</w:t>
-      </w:r>
-      <w:r>
-        <w:rPr>
-          <w:rFonts w:ascii="Arial" w:hAnsi="Arial" w:cs="Arial"/>
-          <w:sz w:val="24"/>
-          <w:szCs w:val="24"/>
-        </w:rPr>
-        <w:t xml:space="preserve"> a visualização da tela onde o usuário poderá gerenciar suas despesas;</w:t>
-      </w:r>
-    </w:p>
-    <w:p>
-      <w:pPr>
-        <w:spacing w:line="360" w:lineRule="auto"/>
-        <w:jc w:val="both"/>
-        <w:rPr>
-          <w:rFonts w:ascii="Arial" w:hAnsi="Arial" w:cs="Arial"/>
-          <w:sz w:val="24"/>
-          <w:szCs w:val="24"/>
-        </w:rPr>
-      </w:pPr>
-      <w:r>
-        <w:rPr>
-          <w:rFonts w:ascii="Arial" w:hAnsi="Arial" w:cs="Arial"/>
-          <w:sz w:val="24"/>
-          <w:szCs w:val="24"/>
-        </w:rPr>
-        <w:t>Funções da tela de despesas: as funções que o usuário poderá desempenhar nessa tela, bem como adicionar uma despesa ao sistema, editar uma despesa, excluir e ver a lista das despesas;</w:t>
+        <w:t>ão</w:t>
+      </w:r>
+      <w:r>
+        <w:rPr>
+          <w:rFonts w:ascii="Arial" w:hAnsi="Arial" w:cs="Arial"/>
+          <w:sz w:val="24"/>
+          <w:szCs w:val="24"/>
+        </w:rPr>
+        <w:t>.</w:t>
       </w:r>
     </w:p>
     <w:p>
@@ -4521,7 +4671,15 @@
           <w:sz w:val="24"/>
           <w:szCs w:val="24"/>
         </w:rPr>
-        <w:t>foi feito</w:t>
+        <w:t>foi feit</w:t>
+      </w:r>
+      <w:r>
+        <w:rPr>
+          <w:rFonts w:ascii="Arial" w:hAnsi="Arial" w:cs="Arial"/>
+          <w:sz w:val="24"/>
+          <w:szCs w:val="24"/>
+        </w:rPr>
+        <w:t>a</w:t>
       </w:r>
       <w:r>
         <w:rPr>
@@ -4537,15 +4695,39 @@
           <w:sz w:val="24"/>
           <w:szCs w:val="24"/>
         </w:rPr>
-        <w:t>foi feito</w:t>
-      </w:r>
-      <w:r>
-        <w:rPr>
-          <w:rFonts w:ascii="Arial" w:hAnsi="Arial" w:cs="Arial"/>
-          <w:sz w:val="24"/>
-          <w:szCs w:val="24"/>
-        </w:rPr>
-        <w:t xml:space="preserve"> toda a lógica por trás daquela página e damos funcionalidade ao design.</w:t>
+        <w:t>foi feit</w:t>
+      </w:r>
+      <w:r>
+        <w:rPr>
+          <w:rFonts w:ascii="Arial" w:hAnsi="Arial" w:cs="Arial"/>
+          <w:sz w:val="24"/>
+          <w:szCs w:val="24"/>
+        </w:rPr>
+        <w:t>a</w:t>
+      </w:r>
+      <w:r>
+        <w:rPr>
+          <w:rFonts w:ascii="Arial" w:hAnsi="Arial" w:cs="Arial"/>
+          <w:sz w:val="24"/>
+          <w:szCs w:val="24"/>
+        </w:rPr>
+        <w:t xml:space="preserve"> toda a lógica por trás daquela página </w:t>
+      </w:r>
+      <w:r>
+        <w:rPr>
+          <w:rFonts w:ascii="Arial" w:hAnsi="Arial" w:cs="Arial"/>
+          <w:sz w:val="24"/>
+          <w:szCs w:val="24"/>
+        </w:rPr>
+        <w:t>dando</w:t>
+      </w:r>
+      <w:r>
+        <w:rPr>
+          <w:rFonts w:ascii="Arial" w:hAnsi="Arial" w:cs="Arial"/>
+          <w:sz w:val="24"/>
+          <w:szCs w:val="24"/>
+        </w:rPr>
+        <w:t xml:space="preserve"> funcionalidade ao design.</w:t>
       </w:r>
     </w:p>
     <w:p>
@@ -4624,15 +4806,175 @@
           <w:sz w:val="24"/>
           <w:szCs w:val="24"/>
         </w:rPr>
-        <w:t xml:space="preserve"> encontradas durante o processo foi o aprendizado das novas ferramentas como por exemplo os frameworks descritos na área de ferramentas, pois ambos os </w:t>
-      </w:r>
-      <w:r>
-        <w:rPr>
-          <w:rFonts w:ascii="Arial" w:hAnsi="Arial" w:cs="Arial"/>
-          <w:sz w:val="24"/>
-          <w:szCs w:val="24"/>
-        </w:rPr>
-        <w:t>desenvolvedores não tinham conhecimento delas, o que gerou um certo atraso que foi contornado após adquirido domínio sobre as ferramentas</w:t>
+        <w:t xml:space="preserve"> encontradas durante o processo fo</w:t>
+      </w:r>
+      <w:r>
+        <w:rPr>
+          <w:rFonts w:ascii="Arial" w:hAnsi="Arial" w:cs="Arial"/>
+          <w:sz w:val="24"/>
+          <w:szCs w:val="24"/>
+        </w:rPr>
+        <w:t>ram relativas</w:t>
+      </w:r>
+      <w:r>
+        <w:rPr>
+          <w:rFonts w:ascii="Arial" w:hAnsi="Arial" w:cs="Arial"/>
+          <w:sz w:val="24"/>
+          <w:szCs w:val="24"/>
+        </w:rPr>
+        <w:t xml:space="preserve"> </w:t>
+      </w:r>
+      <w:r>
+        <w:rPr>
+          <w:rFonts w:ascii="Arial" w:hAnsi="Arial" w:cs="Arial"/>
+          <w:sz w:val="24"/>
+          <w:szCs w:val="24"/>
+        </w:rPr>
+        <w:t>a</w:t>
+      </w:r>
+      <w:r>
+        <w:rPr>
+          <w:rFonts w:ascii="Arial" w:hAnsi="Arial" w:cs="Arial"/>
+          <w:sz w:val="24"/>
+          <w:szCs w:val="24"/>
+        </w:rPr>
+        <w:t>o aprendizado das novas ferramentas</w:t>
+      </w:r>
+      <w:r>
+        <w:rPr>
+          <w:rFonts w:ascii="Arial" w:hAnsi="Arial" w:cs="Arial"/>
+          <w:sz w:val="24"/>
+          <w:szCs w:val="24"/>
+        </w:rPr>
+        <w:t xml:space="preserve"> (</w:t>
+      </w:r>
+      <w:r>
+        <w:rPr>
+          <w:rFonts w:ascii="Arial" w:hAnsi="Arial" w:cs="Arial"/>
+          <w:sz w:val="24"/>
+          <w:szCs w:val="24"/>
+        </w:rPr>
+        <w:t>como por exemplo os frameworks descritos na área de ferramentas</w:t>
+      </w:r>
+      <w:r>
+        <w:rPr>
+          <w:rFonts w:ascii="Arial" w:hAnsi="Arial" w:cs="Arial"/>
+          <w:sz w:val="24"/>
+          <w:szCs w:val="24"/>
+        </w:rPr>
+        <w:t>)</w:t>
+      </w:r>
+      <w:r>
+        <w:rPr>
+          <w:rFonts w:ascii="Arial" w:hAnsi="Arial" w:cs="Arial"/>
+          <w:sz w:val="24"/>
+          <w:szCs w:val="24"/>
+        </w:rPr>
+        <w:t xml:space="preserve">, pois ambos os </w:t>
+      </w:r>
+      <w:r>
+        <w:rPr>
+          <w:rFonts w:ascii="Arial" w:hAnsi="Arial" w:cs="Arial"/>
+          <w:sz w:val="24"/>
+          <w:szCs w:val="24"/>
+        </w:rPr>
+        <w:t>desenvolvedores não tinham conhecimento</w:t>
+      </w:r>
+      <w:r>
+        <w:rPr>
+          <w:rFonts w:ascii="Arial" w:hAnsi="Arial" w:cs="Arial"/>
+          <w:sz w:val="24"/>
+          <w:szCs w:val="24"/>
+        </w:rPr>
+        <w:t xml:space="preserve"> aprofundado</w:t>
+      </w:r>
+      <w:r>
+        <w:rPr>
+          <w:rFonts w:ascii="Arial" w:hAnsi="Arial" w:cs="Arial"/>
+          <w:sz w:val="24"/>
+          <w:szCs w:val="24"/>
+        </w:rPr>
+        <w:t xml:space="preserve"> delas, o que gerou um certo atraso</w:t>
+      </w:r>
+      <w:r>
+        <w:rPr>
+          <w:rFonts w:ascii="Arial" w:hAnsi="Arial" w:cs="Arial"/>
+          <w:sz w:val="24"/>
+          <w:szCs w:val="24"/>
+        </w:rPr>
+        <w:t xml:space="preserve">, </w:t>
+      </w:r>
+      <w:r>
+        <w:rPr>
+          <w:rFonts w:ascii="Arial" w:hAnsi="Arial" w:cs="Arial"/>
+          <w:sz w:val="24"/>
+          <w:szCs w:val="24"/>
+        </w:rPr>
+        <w:t xml:space="preserve">que foi contornado após adquirido </w:t>
+      </w:r>
+      <w:r>
+        <w:rPr>
+          <w:rFonts w:ascii="Arial" w:hAnsi="Arial" w:cs="Arial"/>
+          <w:sz w:val="24"/>
+          <w:szCs w:val="24"/>
+        </w:rPr>
+        <w:t xml:space="preserve">certo </w:t>
+      </w:r>
+      <w:r>
+        <w:rPr>
+          <w:rFonts w:ascii="Arial" w:hAnsi="Arial" w:cs="Arial"/>
+          <w:sz w:val="24"/>
+          <w:szCs w:val="24"/>
+        </w:rPr>
+        <w:t>domínio sobre as ferramentas</w:t>
+      </w:r>
+      <w:r>
+        <w:rPr>
+          <w:rFonts w:ascii="Arial" w:hAnsi="Arial" w:cs="Arial"/>
+          <w:sz w:val="24"/>
+          <w:szCs w:val="24"/>
+        </w:rPr>
+        <w:t>. Também arcamos com o tempo curto para o desenvolvimento de um sistema em paralelo com outras atividades que os desenvolvedores desempenham no dia a dia, visto que os dois trabalham e ainda têm os compromissos relacionados com a faculdade.</w:t>
+      </w:r>
+      <w:r>
+        <w:rPr>
+          <w:rFonts w:ascii="Arial" w:hAnsi="Arial" w:cs="Arial"/>
+          <w:sz w:val="24"/>
+          <w:szCs w:val="24"/>
+        </w:rPr>
+        <w:t xml:space="preserve"> Apesar de tudo a primeira versão do resultado dessa pesquisa já será um sistema </w:t>
+      </w:r>
+      <w:r>
+        <w:rPr>
+          <w:rFonts w:ascii="Arial" w:hAnsi="Arial" w:cs="Arial"/>
+          <w:sz w:val="24"/>
+          <w:szCs w:val="24"/>
+        </w:rPr>
+        <w:t>integralmente</w:t>
+      </w:r>
+      <w:r>
+        <w:rPr>
+          <w:rFonts w:ascii="Arial" w:hAnsi="Arial" w:cs="Arial"/>
+          <w:sz w:val="24"/>
+          <w:szCs w:val="24"/>
+        </w:rPr>
+        <w:t xml:space="preserve"> funcional</w:t>
+      </w:r>
+      <w:r>
+        <w:rPr>
+          <w:rFonts w:ascii="Arial" w:hAnsi="Arial" w:cs="Arial"/>
+          <w:sz w:val="24"/>
+          <w:szCs w:val="24"/>
+        </w:rPr>
+        <w:t>, com algumas funcionalidades que serão incrementadas ao longo do tempo</w:t>
+      </w:r>
+      <w:r>
+        <w:rPr>
+          <w:rFonts w:ascii="Arial" w:hAnsi="Arial" w:cs="Arial"/>
+          <w:sz w:val="24"/>
+          <w:szCs w:val="24"/>
+        </w:rPr>
+        <w:t>.</w:t>
       </w:r>
     </w:p>
     <w:p>
@@ -5079,7 +5421,7 @@
       <w:lvlText w:val=""/>
       <w:lvlJc w:val="left"/>
       <w:pPr>
-        <w:ind w:left="720" w:hanging="360"/>
+        <w:ind w:left="643" w:hanging="360"/>
       </w:pPr>
       <w:rPr>
         <w:rFonts w:ascii="Symbol" w:hAnsi="Symbol" w:hint="default"/>
@@ -5091,7 +5433,7 @@
       <w:lvlText w:val="o"/>
       <w:lvlJc w:val="left"/>
       <w:pPr>
-        <w:ind w:left="1440" w:hanging="360"/>
+        <w:ind w:left="1363" w:hanging="360"/>
       </w:pPr>
       <w:rPr>
         <w:rFonts w:ascii="Courier New" w:hAnsi="Courier New" w:cs="Courier New" w:hint="default"/>
@@ -5103,7 +5445,7 @@
       <w:lvlText w:val=""/>
       <w:lvlJc w:val="left"/>
       <w:pPr>
-        <w:ind w:left="2160" w:hanging="360"/>
+        <w:ind w:left="2083" w:hanging="360"/>
       </w:pPr>
       <w:rPr>
         <w:rFonts w:ascii="Wingdings" w:hAnsi="Wingdings" w:hint="default"/>
@@ -5115,7 +5457,7 @@
       <w:lvlText w:val=""/>
       <w:lvlJc w:val="left"/>
       <w:pPr>
-        <w:ind w:left="2880" w:hanging="360"/>
+        <w:ind w:left="2803" w:hanging="360"/>
       </w:pPr>
       <w:rPr>
         <w:rFonts w:ascii="Symbol" w:hAnsi="Symbol" w:hint="default"/>
@@ -5127,7 +5469,7 @@
       <w:lvlText w:val="o"/>
       <w:lvlJc w:val="left"/>
       <w:pPr>
-        <w:ind w:left="3600" w:hanging="360"/>
+        <w:ind w:left="3523" w:hanging="360"/>
       </w:pPr>
       <w:rPr>
         <w:rFonts w:ascii="Courier New" w:hAnsi="Courier New" w:cs="Courier New" w:hint="default"/>
@@ -5139,7 +5481,7 @@
       <w:lvlText w:val=""/>
       <w:lvlJc w:val="left"/>
       <w:pPr>
-        <w:ind w:left="4320" w:hanging="360"/>
+        <w:ind w:left="4243" w:hanging="360"/>
       </w:pPr>
       <w:rPr>
         <w:rFonts w:ascii="Wingdings" w:hAnsi="Wingdings" w:hint="default"/>
@@ -5151,7 +5493,7 @@
       <w:lvlText w:val=""/>
       <w:lvlJc w:val="left"/>
       <w:pPr>
-        <w:ind w:left="5040" w:hanging="360"/>
+        <w:ind w:left="4963" w:hanging="360"/>
       </w:pPr>
       <w:rPr>
         <w:rFonts w:ascii="Symbol" w:hAnsi="Symbol" w:hint="default"/>
@@ -5163,7 +5505,7 @@
       <w:lvlText w:val="o"/>
       <w:lvlJc w:val="left"/>
       <w:pPr>
-        <w:ind w:left="5760" w:hanging="360"/>
+        <w:ind w:left="5683" w:hanging="360"/>
       </w:pPr>
       <w:rPr>
         <w:rFonts w:ascii="Courier New" w:hAnsi="Courier New" w:cs="Courier New" w:hint="default"/>
@@ -5175,7 +5517,7 @@
       <w:lvlText w:val=""/>
       <w:lvlJc w:val="left"/>
       <w:pPr>
-        <w:ind w:left="6480" w:hanging="360"/>
+        <w:ind w:left="6403" w:hanging="360"/>
       </w:pPr>
       <w:rPr>
         <w:rFonts w:ascii="Wingdings" w:hAnsi="Wingdings" w:hint="default"/>
@@ -5760,7 +6102,7 @@
   <w:abstractNum w:abstractNumId="6" w15:restartNumberingAfterBreak="0">
     <w:nsid w:val="35320435"/>
     <w:multiLevelType w:val="hybridMultilevel"/>
-    <w:tmpl w:val="8C24C69E"/>
+    <w:tmpl w:val="70F00ABE"/>
     <w:lvl w:ilvl="0" w:tplc="04160001">
       <w:start w:val="1"/>
       <w:numFmt w:val="bullet"/>
@@ -5984,6 +6326,119 @@
     </w:lvl>
   </w:abstractNum>
   <w:abstractNum w:abstractNumId="8" w15:restartNumberingAfterBreak="0">
+    <w:nsid w:val="4E717E7F"/>
+    <w:multiLevelType w:val="hybridMultilevel"/>
+    <w:tmpl w:val="4C5820B8"/>
+    <w:lvl w:ilvl="0" w:tplc="04160003">
+      <w:start w:val="1"/>
+      <w:numFmt w:val="bullet"/>
+      <w:lvlText w:val="o"/>
+      <w:lvlJc w:val="left"/>
+      <w:pPr>
+        <w:ind w:left="1080" w:hanging="360"/>
+      </w:pPr>
+      <w:rPr>
+        <w:rFonts w:ascii="Courier New" w:hAnsi="Courier New" w:cs="Courier New" w:hint="default"/>
+      </w:rPr>
+    </w:lvl>
+    <w:lvl w:ilvl="1" w:tplc="04160003" w:tentative="1">
+      <w:start w:val="1"/>
+      <w:numFmt w:val="bullet"/>
+      <w:lvlText w:val="o"/>
+      <w:lvlJc w:val="left"/>
+      <w:pPr>
+        <w:ind w:left="1800" w:hanging="360"/>
+      </w:pPr>
+      <w:rPr>
+        <w:rFonts w:ascii="Courier New" w:hAnsi="Courier New" w:cs="Courier New" w:hint="default"/>
+      </w:rPr>
+    </w:lvl>
+    <w:lvl w:ilvl="2" w:tplc="04160005" w:tentative="1">
+      <w:start w:val="1"/>
+      <w:numFmt w:val="bullet"/>
+      <w:lvlText w:val=""/>
+      <w:lvlJc w:val="left"/>
+      <w:pPr>
+        <w:ind w:left="2520" w:hanging="360"/>
+      </w:pPr>
+      <w:rPr>
+        <w:rFonts w:ascii="Wingdings" w:hAnsi="Wingdings" w:hint="default"/>
+      </w:rPr>
+    </w:lvl>
+    <w:lvl w:ilvl="3" w:tplc="04160001" w:tentative="1">
+      <w:start w:val="1"/>
+      <w:numFmt w:val="bullet"/>
+      <w:lvlText w:val=""/>
+      <w:lvlJc w:val="left"/>
+      <w:pPr>
+        <w:ind w:left="3240" w:hanging="360"/>
+      </w:pPr>
+      <w:rPr>
+        <w:rFonts w:ascii="Symbol" w:hAnsi="Symbol" w:hint="default"/>
+      </w:rPr>
+    </w:lvl>
+    <w:lvl w:ilvl="4" w:tplc="04160003" w:tentative="1">
+      <w:start w:val="1"/>
+      <w:numFmt w:val="bullet"/>
+      <w:lvlText w:val="o"/>
+      <w:lvlJc w:val="left"/>
+      <w:pPr>
+        <w:ind w:left="3960" w:hanging="360"/>
+      </w:pPr>
+      <w:rPr>
+        <w:rFonts w:ascii="Courier New" w:hAnsi="Courier New" w:cs="Courier New" w:hint="default"/>
+      </w:rPr>
+    </w:lvl>
+    <w:lvl w:ilvl="5" w:tplc="04160005" w:tentative="1">
+      <w:start w:val="1"/>
+      <w:numFmt w:val="bullet"/>
+      <w:lvlText w:val=""/>
+      <w:lvlJc w:val="left"/>
+      <w:pPr>
+        <w:ind w:left="4680" w:hanging="360"/>
+      </w:pPr>
+      <w:rPr>
+        <w:rFonts w:ascii="Wingdings" w:hAnsi="Wingdings" w:hint="default"/>
+      </w:rPr>
+    </w:lvl>
+    <w:lvl w:ilvl="6" w:tplc="04160001" w:tentative="1">
+      <w:start w:val="1"/>
+      <w:numFmt w:val="bullet"/>
+      <w:lvlText w:val=""/>
+      <w:lvlJc w:val="left"/>
+      <w:pPr>
+        <w:ind w:left="5400" w:hanging="360"/>
+      </w:pPr>
+      <w:rPr>
+        <w:rFonts w:ascii="Symbol" w:hAnsi="Symbol" w:hint="default"/>
+      </w:rPr>
+    </w:lvl>
+    <w:lvl w:ilvl="7" w:tplc="04160003" w:tentative="1">
+      <w:start w:val="1"/>
+      <w:numFmt w:val="bullet"/>
+      <w:lvlText w:val="o"/>
+      <w:lvlJc w:val="left"/>
+      <w:pPr>
+        <w:ind w:left="6120" w:hanging="360"/>
+      </w:pPr>
+      <w:rPr>
+        <w:rFonts w:ascii="Courier New" w:hAnsi="Courier New" w:cs="Courier New" w:hint="default"/>
+      </w:rPr>
+    </w:lvl>
+    <w:lvl w:ilvl="8" w:tplc="04160005" w:tentative="1">
+      <w:start w:val="1"/>
+      <w:numFmt w:val="bullet"/>
+      <w:lvlText w:val=""/>
+      <w:lvlJc w:val="left"/>
+      <w:pPr>
+        <w:ind w:left="6840" w:hanging="360"/>
+      </w:pPr>
+      <w:rPr>
+        <w:rFonts w:ascii="Wingdings" w:hAnsi="Wingdings" w:hint="default"/>
+      </w:rPr>
+    </w:lvl>
+  </w:abstractNum>
+  <w:abstractNum w:abstractNumId="9" w15:restartNumberingAfterBreak="0">
     <w:nsid w:val="53484A41"/>
     <w:multiLevelType w:val="multilevel"/>
     <w:tmpl w:val="22708462"/>
@@ -6108,7 +6563,7 @@
       </w:rPr>
     </w:lvl>
   </w:abstractNum>
-  <w:abstractNum w:abstractNumId="9" w15:restartNumberingAfterBreak="0">
+  <w:abstractNum w:abstractNumId="10" w15:restartNumberingAfterBreak="0">
     <w:nsid w:val="549B020F"/>
     <w:multiLevelType w:val="hybridMultilevel"/>
     <w:tmpl w:val="58B0AC54"/>
@@ -6221,7 +6676,7 @@
       </w:rPr>
     </w:lvl>
   </w:abstractNum>
-  <w:abstractNum w:abstractNumId="10" w15:restartNumberingAfterBreak="0">
+  <w:abstractNum w:abstractNumId="11" w15:restartNumberingAfterBreak="0">
     <w:nsid w:val="6CB0615E"/>
     <w:multiLevelType w:val="multilevel"/>
     <w:tmpl w:val="22708462"/>
@@ -6346,7 +6801,7 @@
       </w:rPr>
     </w:lvl>
   </w:abstractNum>
-  <w:abstractNum w:abstractNumId="11" w15:restartNumberingAfterBreak="0">
+  <w:abstractNum w:abstractNumId="12" w15:restartNumberingAfterBreak="0">
     <w:nsid w:val="763C2AF0"/>
     <w:multiLevelType w:val="hybridMultilevel"/>
     <w:tmpl w:val="568A51E6"/>
@@ -6460,16 +6915,16 @@
     </w:lvl>
   </w:abstractNum>
   <w:num w:numId="1">
-    <w:abstractNumId w:val="10"/>
+    <w:abstractNumId w:val="11"/>
   </w:num>
   <w:num w:numId="2">
     <w:abstractNumId w:val="5"/>
   </w:num>
   <w:num w:numId="3">
-    <w:abstractNumId w:val="8"/>
+    <w:abstractNumId w:val="9"/>
   </w:num>
   <w:num w:numId="4">
-    <w:abstractNumId w:val="11"/>
+    <w:abstractNumId w:val="12"/>
   </w:num>
   <w:num w:numId="5">
     <w:abstractNumId w:val="1"/>
@@ -6493,7 +6948,10 @@
     <w:abstractNumId w:val="2"/>
   </w:num>
   <w:num w:numId="12">
-    <w:abstractNumId w:val="9"/>
+    <w:abstractNumId w:val="10"/>
+  </w:num>
+  <w:num w:numId="13">
+    <w:abstractNumId w:val="8"/>
   </w:num>
 </w:numbering>
 </file>

</xml_diff>

<commit_message>
atualização do documento com os novos modelos do banco de dados
</commit_message>
<xml_diff>
--- a/docs/Relatório Técnico Científico.docx
+++ b/docs/Relatório Técnico Científico.docx
@@ -581,61 +581,7 @@
           <w:sz w:val="20"/>
           <w:szCs w:val="20"/>
         </w:rPr>
-        <w:t xml:space="preserve">Relatório Técnico Científico apresentado como pré-requisito para conclusão da disciplina Projeto Integrador V, sob orientação da Professora </w:t>
-      </w:r>
-      <w:proofErr w:type="spellStart"/>
-      <w:r>
-        <w:rPr>
-          <w:rFonts w:ascii="Arial" w:eastAsia="Arial" w:hAnsi="Arial" w:cs="Arial"/>
-          <w:sz w:val="20"/>
-          <w:szCs w:val="20"/>
-        </w:rPr>
-        <w:t>Yvssa</w:t>
-      </w:r>
-      <w:proofErr w:type="spellEnd"/>
-      <w:r>
-        <w:rPr>
-          <w:rFonts w:ascii="Arial" w:eastAsia="Arial" w:hAnsi="Arial" w:cs="Arial"/>
-          <w:sz w:val="20"/>
-          <w:szCs w:val="20"/>
-        </w:rPr>
-        <w:t xml:space="preserve"> Carneiro </w:t>
-      </w:r>
-      <w:proofErr w:type="spellStart"/>
-      <w:r>
-        <w:rPr>
-          <w:rFonts w:ascii="Arial" w:eastAsia="Arial" w:hAnsi="Arial" w:cs="Arial"/>
-          <w:sz w:val="20"/>
-          <w:szCs w:val="20"/>
-        </w:rPr>
-        <w:t>Desmots</w:t>
-      </w:r>
-      <w:proofErr w:type="spellEnd"/>
-      <w:r>
-        <w:rPr>
-          <w:rFonts w:ascii="Arial" w:eastAsia="Arial" w:hAnsi="Arial" w:cs="Arial"/>
-          <w:sz w:val="20"/>
-          <w:szCs w:val="20"/>
-        </w:rPr>
-        <w:t xml:space="preserve"> </w:t>
-      </w:r>
-      <w:proofErr w:type="spellStart"/>
-      <w:r>
-        <w:rPr>
-          <w:rFonts w:ascii="Arial" w:eastAsia="Arial" w:hAnsi="Arial" w:cs="Arial"/>
-          <w:sz w:val="20"/>
-          <w:szCs w:val="20"/>
-        </w:rPr>
-        <w:t>Eliote</w:t>
-      </w:r>
-      <w:proofErr w:type="spellEnd"/>
-      <w:r>
-        <w:rPr>
-          <w:rFonts w:ascii="Arial" w:eastAsia="Arial" w:hAnsi="Arial" w:cs="Arial"/>
-          <w:sz w:val="20"/>
-          <w:szCs w:val="20"/>
-        </w:rPr>
-        <w:t>.</w:t>
+        <w:t>Relatório Técnico Científico apresentado como pré-requisito para conclusão da disciplina Projeto Integrador V, sob orientação da Professora Yvssa Carneiro Desmots Eliote.</w:t>
       </w:r>
     </w:p>
     <w:p>
@@ -878,17 +824,19 @@
           <w:i/>
           <w:iCs/>
         </w:rPr>
-        <w:t>Figura 1: Modelo conceitual do projeto-</w:t>
-      </w:r>
-      <w:r>
+        <w:t>Figura 1: Modelo conceitual do projeto---------------------------------------------------------------------12</w:t>
+      </w:r>
+    </w:p>
+    <w:p>
+      <w:pPr>
+        <w:spacing w:line="240" w:lineRule="auto"/>
         <w:rPr>
           <w:rFonts w:ascii="Arial" w:eastAsia="Arial" w:hAnsi="Arial" w:cs="Arial"/>
           <w:bCs/>
           <w:i/>
           <w:iCs/>
         </w:rPr>
-        <w:t>--------------------------------------------------------------------</w:t>
-      </w:r>
+      </w:pPr>
       <w:r>
         <w:rPr>
           <w:rFonts w:ascii="Arial" w:eastAsia="Arial" w:hAnsi="Arial" w:cs="Arial"/>
@@ -896,7 +844,7 @@
           <w:i/>
           <w:iCs/>
         </w:rPr>
-        <w:t>12</w:t>
+        <w:t>Figura 2: Modelo Lógico do projeto--------------------------------------------------------------------------13</w:t>
       </w:r>
     </w:p>
     <w:p>
@@ -916,17 +864,19 @@
           <w:i/>
           <w:iCs/>
         </w:rPr>
-        <w:t>Figura 2: Modelo Lógico do projeto------------------------------------------------------</w:t>
-      </w:r>
-      <w:r>
+        <w:t>Figura 3: Tela de login do projeto----------------------------------------------------------------------------14</w:t>
+      </w:r>
+    </w:p>
+    <w:p>
+      <w:pPr>
+        <w:spacing w:line="240" w:lineRule="auto"/>
         <w:rPr>
           <w:rFonts w:ascii="Arial" w:eastAsia="Arial" w:hAnsi="Arial" w:cs="Arial"/>
           <w:bCs/>
           <w:i/>
           <w:iCs/>
         </w:rPr>
-        <w:t>--------------------</w:t>
-      </w:r>
+      </w:pPr>
       <w:r>
         <w:rPr>
           <w:rFonts w:ascii="Arial" w:eastAsia="Arial" w:hAnsi="Arial" w:cs="Arial"/>
@@ -934,7 +884,7 @@
           <w:i/>
           <w:iCs/>
         </w:rPr>
-        <w:t>13</w:t>
+        <w:t>Figura 4: Tela de cadastro de usuário----------------------------------------------------------------------14</w:t>
       </w:r>
     </w:p>
     <w:p>
@@ -954,17 +904,19 @@
           <w:i/>
           <w:iCs/>
         </w:rPr>
-        <w:t>Figura 3: Tela de login do projeto---------------------------------------------------------------------------</w:t>
-      </w:r>
-      <w:r>
+        <w:t>Figura 5: Dashboard---------------------------------------------------------------------------------------------15</w:t>
+      </w:r>
+    </w:p>
+    <w:p>
+      <w:pPr>
+        <w:spacing w:line="240" w:lineRule="auto"/>
         <w:rPr>
           <w:rFonts w:ascii="Arial" w:eastAsia="Arial" w:hAnsi="Arial" w:cs="Arial"/>
           <w:bCs/>
           <w:i/>
           <w:iCs/>
         </w:rPr>
-        <w:t>-</w:t>
-      </w:r>
+      </w:pPr>
       <w:r>
         <w:rPr>
           <w:rFonts w:ascii="Arial" w:eastAsia="Arial" w:hAnsi="Arial" w:cs="Arial"/>
@@ -972,7 +924,7 @@
           <w:i/>
           <w:iCs/>
         </w:rPr>
-        <w:t>14</w:t>
+        <w:t>Figura 6: Tela de cadastro e visualização de contas---------------------------------------------------15</w:t>
       </w:r>
     </w:p>
     <w:p>
@@ -992,7 +944,7 @@
           <w:i/>
           <w:iCs/>
         </w:rPr>
-        <w:t>Figura 4: Tela de cadastro de usuário----------------------------------------------------------------------14</w:t>
+        <w:t>Figura7: Tela de visualização e cadastro de despesas------------------------------------------------16</w:t>
       </w:r>
     </w:p>
     <w:p>
@@ -1012,7 +964,7 @@
           <w:i/>
           <w:iCs/>
         </w:rPr>
-        <w:t>Figura 5: Dashboard---------------------------------------------------------------------------------------------15</w:t>
+        <w:t>Figura 8: Tela com visualização de despesas em forma de tabela---------------------------------16</w:t>
       </w:r>
     </w:p>
     <w:p>
@@ -1032,7 +984,7 @@
           <w:i/>
           <w:iCs/>
         </w:rPr>
-        <w:t>Figura 6: Tela de cadastro e visualização de contas---------------------------------------------------15</w:t>
+        <w:t>Figura 9: Cadastro e gráfico de receitas-------------------------------------------------------------------17</w:t>
       </w:r>
     </w:p>
     <w:p>
@@ -1052,7 +1004,7 @@
           <w:i/>
           <w:iCs/>
         </w:rPr>
-        <w:t>Figura7: Tela de visualização e cadastro de despesas------------------------------------------------16</w:t>
+        <w:t>Figura 10: Visualização de receitas em formato de tabela--------------------------------------------17</w:t>
       </w:r>
     </w:p>
     <w:p>
@@ -1072,7 +1024,7 @@
           <w:i/>
           <w:iCs/>
         </w:rPr>
-        <w:t>Figura 8: Tela com visualização de despesas em forma de tabela---------------------------------16</w:t>
+        <w:t>Figura 11: Tabela de transações-----------------------------------------------------------------------------18</w:t>
       </w:r>
     </w:p>
     <w:p>
@@ -1092,7 +1044,7 @@
           <w:i/>
           <w:iCs/>
         </w:rPr>
-        <w:t>Figura 9: Cadastro e gráfico de receitas-------------------------------------------------------------------17</w:t>
+        <w:t>Figura 12: Tela de apresentação das estatísticas-------------------------------------------------------18</w:t>
       </w:r>
     </w:p>
     <w:p>
@@ -1112,17 +1064,19 @@
           <w:i/>
           <w:iCs/>
         </w:rPr>
-        <w:t>Figura 10: Visualização de receitas em formato de tabela-------------------------------------------</w:t>
-      </w:r>
-      <w:r>
+        <w:t>Figura 13: Cadastro e visualização de metas-------------------------------------------------------------19</w:t>
+      </w:r>
+    </w:p>
+    <w:p>
+      <w:pPr>
+        <w:spacing w:line="240" w:lineRule="auto"/>
         <w:rPr>
           <w:rFonts w:ascii="Arial" w:eastAsia="Arial" w:hAnsi="Arial" w:cs="Arial"/>
           <w:bCs/>
           <w:i/>
           <w:iCs/>
         </w:rPr>
-        <w:t>-</w:t>
-      </w:r>
+      </w:pPr>
       <w:r>
         <w:rPr>
           <w:rFonts w:ascii="Arial" w:eastAsia="Arial" w:hAnsi="Arial" w:cs="Arial"/>
@@ -1130,7 +1084,7 @@
           <w:i/>
           <w:iCs/>
         </w:rPr>
-        <w:t>17</w:t>
+        <w:t>Figura 14: Perfil de usuário------------------------------------------------------------------------------------19</w:t>
       </w:r>
     </w:p>
     <w:p>
@@ -1150,17 +1104,19 @@
           <w:i/>
           <w:iCs/>
         </w:rPr>
-        <w:t>Figura 11: Tabela de transações--------------------------------------------------------------------------</w:t>
-      </w:r>
-      <w:r>
+        <w:t>Figura 15: Modal para adição de despesa-----------------------------------------------------------------20</w:t>
+      </w:r>
+    </w:p>
+    <w:p>
+      <w:pPr>
+        <w:spacing w:line="240" w:lineRule="auto"/>
         <w:rPr>
           <w:rFonts w:ascii="Arial" w:eastAsia="Arial" w:hAnsi="Arial" w:cs="Arial"/>
           <w:bCs/>
           <w:i/>
           <w:iCs/>
         </w:rPr>
-        <w:t>---</w:t>
-      </w:r>
+      </w:pPr>
       <w:r>
         <w:rPr>
           <w:rFonts w:ascii="Arial" w:eastAsia="Arial" w:hAnsi="Arial" w:cs="Arial"/>
@@ -1168,145 +1124,36 @@
           <w:i/>
           <w:iCs/>
         </w:rPr>
-        <w:t>18</w:t>
+        <w:t>Figura 16: Modal para exclusão de receitas--------------------------------------------------------------21</w:t>
       </w:r>
     </w:p>
     <w:p>
       <w:pPr>
         <w:spacing w:line="240" w:lineRule="auto"/>
+        <w:rPr>
+          <w:rFonts w:ascii="Arial" w:eastAsia="Arial" w:hAnsi="Arial" w:cs="Arial"/>
+          <w:b/>
+          <w:sz w:val="24"/>
+          <w:szCs w:val="24"/>
+        </w:rPr>
+      </w:pPr>
+      <w:r>
         <w:rPr>
           <w:rFonts w:ascii="Arial" w:eastAsia="Arial" w:hAnsi="Arial" w:cs="Arial"/>
           <w:bCs/>
           <w:i/>
           <w:iCs/>
         </w:rPr>
-      </w:pPr>
-      <w:r>
-        <w:rPr>
-          <w:rFonts w:ascii="Arial" w:eastAsia="Arial" w:hAnsi="Arial" w:cs="Arial"/>
-          <w:bCs/>
-          <w:i/>
-          <w:iCs/>
-        </w:rPr>
-        <w:t>Figura 12: Tela de apresentação das estatísticas------------------------------------------------------</w:t>
-      </w:r>
-      <w:r>
-        <w:rPr>
-          <w:rFonts w:ascii="Arial" w:eastAsia="Arial" w:hAnsi="Arial" w:cs="Arial"/>
-          <w:bCs/>
-          <w:i/>
-          <w:iCs/>
-        </w:rPr>
-        <w:t>-</w:t>
-      </w:r>
-      <w:r>
-        <w:rPr>
-          <w:rFonts w:ascii="Arial" w:eastAsia="Arial" w:hAnsi="Arial" w:cs="Arial"/>
-          <w:bCs/>
-          <w:i/>
-          <w:iCs/>
-        </w:rPr>
-        <w:t>18</w:t>
-      </w:r>
-    </w:p>
-    <w:p>
-      <w:pPr>
-        <w:spacing w:line="240" w:lineRule="auto"/>
-        <w:rPr>
-          <w:rFonts w:ascii="Arial" w:eastAsia="Arial" w:hAnsi="Arial" w:cs="Arial"/>
-          <w:bCs/>
-          <w:i/>
-          <w:iCs/>
-        </w:rPr>
-      </w:pPr>
-      <w:r>
-        <w:rPr>
-          <w:rFonts w:ascii="Arial" w:eastAsia="Arial" w:hAnsi="Arial" w:cs="Arial"/>
-          <w:bCs/>
-          <w:i/>
-          <w:iCs/>
-        </w:rPr>
-        <w:t>Figura 13: Cadastro e visualização de metas-------------------------------------------------------------19</w:t>
-      </w:r>
-    </w:p>
-    <w:p>
-      <w:pPr>
-        <w:spacing w:line="240" w:lineRule="auto"/>
-        <w:rPr>
-          <w:rFonts w:ascii="Arial" w:eastAsia="Arial" w:hAnsi="Arial" w:cs="Arial"/>
-          <w:bCs/>
-          <w:i/>
-          <w:iCs/>
-        </w:rPr>
-      </w:pPr>
-      <w:r>
-        <w:rPr>
-          <w:rFonts w:ascii="Arial" w:eastAsia="Arial" w:hAnsi="Arial" w:cs="Arial"/>
-          <w:bCs/>
-          <w:i/>
-          <w:iCs/>
-        </w:rPr>
-        <w:t>Figura 14: Perfil de usuário------------------------------------------------------------------------------------19</w:t>
-      </w:r>
-    </w:p>
-    <w:p>
-      <w:pPr>
-        <w:spacing w:line="240" w:lineRule="auto"/>
-        <w:rPr>
-          <w:rFonts w:ascii="Arial" w:eastAsia="Arial" w:hAnsi="Arial" w:cs="Arial"/>
-          <w:bCs/>
-          <w:i/>
-          <w:iCs/>
-        </w:rPr>
-      </w:pPr>
-      <w:r>
-        <w:rPr>
-          <w:rFonts w:ascii="Arial" w:eastAsia="Arial" w:hAnsi="Arial" w:cs="Arial"/>
-          <w:bCs/>
-          <w:i/>
-          <w:iCs/>
-        </w:rPr>
-        <w:t>Figura 15: Modal para adição de despesa-----------------------------------------------------------------20</w:t>
-      </w:r>
-    </w:p>
-    <w:p>
-      <w:pPr>
-        <w:spacing w:line="240" w:lineRule="auto"/>
-        <w:rPr>
-          <w:rFonts w:ascii="Arial" w:eastAsia="Arial" w:hAnsi="Arial" w:cs="Arial"/>
-          <w:bCs/>
-          <w:i/>
-          <w:iCs/>
-        </w:rPr>
-      </w:pPr>
-      <w:r>
-        <w:rPr>
-          <w:rFonts w:ascii="Arial" w:eastAsia="Arial" w:hAnsi="Arial" w:cs="Arial"/>
-          <w:bCs/>
-          <w:i/>
-          <w:iCs/>
-        </w:rPr>
-        <w:t>Figura 16: Modal para exclusão de receitas--------------------------------------------------------------21</w:t>
-      </w:r>
-    </w:p>
-    <w:p>
-      <w:pPr>
-        <w:spacing w:line="240" w:lineRule="auto"/>
+        <w:t>Figura 17: Modal para edição de receitas-----------------------------------------------------------------22</w:t>
+      </w:r>
+      <w:r>
         <w:rPr>
           <w:rFonts w:ascii="Arial" w:eastAsia="Arial" w:hAnsi="Arial" w:cs="Arial"/>
           <w:b/>
           <w:sz w:val="24"/>
           <w:szCs w:val="24"/>
         </w:rPr>
-      </w:pPr>
-      <w:r>
-        <w:rPr>
-          <w:rFonts w:ascii="Arial" w:eastAsia="Arial" w:hAnsi="Arial" w:cs="Arial"/>
-          <w:bCs/>
-          <w:i/>
-          <w:iCs/>
-        </w:rPr>
-        <w:t>Figura 17: Modal para edição de receitas-----------------------------------------------------------------22</w:t>
+        <w:t xml:space="preserve"> </w:t>
       </w:r>
       <w:r>
         <w:rPr>
@@ -1315,8 +1162,14 @@
           <w:sz w:val="24"/>
           <w:szCs w:val="24"/>
         </w:rPr>
-        <w:t xml:space="preserve"> </w:t>
-      </w:r>
+        <w:br w:type="page"/>
+      </w:r>
+    </w:p>
+    <w:p>
+      <w:pPr>
+        <w:spacing w:line="360" w:lineRule="auto"/>
+        <w:jc w:val="both"/>
+      </w:pPr>
       <w:r>
         <w:rPr>
           <w:rFonts w:ascii="Arial" w:eastAsia="Arial" w:hAnsi="Arial" w:cs="Arial"/>
@@ -1324,28 +1177,7 @@
           <w:sz w:val="24"/>
           <w:szCs w:val="24"/>
         </w:rPr>
-        <w:br w:type="page"/>
-      </w:r>
-    </w:p>
-    <w:p>
-      <w:pPr>
-        <w:spacing w:line="360" w:lineRule="auto"/>
-        <w:jc w:val="both"/>
-      </w:pPr>
-    </w:p>
-    <w:p/>
-    <w:p>
-      <w:pPr>
-        <w:spacing w:line="360" w:lineRule="auto"/>
-        <w:jc w:val="both"/>
-      </w:pPr>
-      <w:r>
-        <w:rPr>
-          <w:rFonts w:ascii="Arial" w:eastAsia="Arial" w:hAnsi="Arial" w:cs="Arial"/>
-          <w:b/>
-          <w:sz w:val="24"/>
-          <w:szCs w:val="24"/>
-        </w:rPr>
+        <w:lastRenderedPageBreak/>
         <w:t>SUMÁRIO</w:t>
       </w:r>
       <w:r>
@@ -2660,55 +2492,7 @@
           <w:szCs w:val="24"/>
           <w:highlight w:val="white"/>
         </w:rPr>
-        <w:t xml:space="preserve">General </w:t>
-      </w:r>
-      <w:proofErr w:type="spellStart"/>
-      <w:r>
-        <w:rPr>
-          <w:rFonts w:ascii="Arial" w:eastAsia="Arial" w:hAnsi="Arial" w:cs="Arial"/>
-          <w:i/>
-          <w:color w:val="000000"/>
-          <w:sz w:val="24"/>
-          <w:szCs w:val="24"/>
-          <w:highlight w:val="white"/>
-        </w:rPr>
-        <w:t>Public</w:t>
-      </w:r>
-      <w:proofErr w:type="spellEnd"/>
-      <w:r>
-        <w:rPr>
-          <w:rFonts w:ascii="Arial" w:eastAsia="Arial" w:hAnsi="Arial" w:cs="Arial"/>
-          <w:i/>
-          <w:color w:val="000000"/>
-          <w:sz w:val="24"/>
-          <w:szCs w:val="24"/>
-          <w:highlight w:val="white"/>
-        </w:rPr>
-        <w:t xml:space="preserve"> </w:t>
-      </w:r>
-      <w:proofErr w:type="spellStart"/>
-      <w:r>
-        <w:rPr>
-          <w:rFonts w:ascii="Arial" w:eastAsia="Arial" w:hAnsi="Arial" w:cs="Arial"/>
-          <w:i/>
-          <w:color w:val="000000"/>
-          <w:sz w:val="24"/>
-          <w:szCs w:val="24"/>
-          <w:highlight w:val="white"/>
-        </w:rPr>
-        <w:t>License</w:t>
-      </w:r>
-      <w:proofErr w:type="spellEnd"/>
-      <w:r>
-        <w:rPr>
-          <w:rFonts w:ascii="Arial" w:eastAsia="Arial" w:hAnsi="Arial" w:cs="Arial"/>
-          <w:i/>
-          <w:color w:val="000000"/>
-          <w:sz w:val="24"/>
-          <w:szCs w:val="24"/>
-          <w:highlight w:val="white"/>
-        </w:rPr>
-        <w:t>)</w:t>
+        <w:t>General Public License)</w:t>
       </w:r>
     </w:p>
     <w:p>
@@ -2843,55 +2627,7 @@
           <w:szCs w:val="24"/>
           <w:highlight w:val="white"/>
         </w:rPr>
-        <w:t xml:space="preserve">(General </w:t>
-      </w:r>
-      <w:proofErr w:type="spellStart"/>
-      <w:r>
-        <w:rPr>
-          <w:rFonts w:ascii="Arial" w:eastAsia="Arial" w:hAnsi="Arial" w:cs="Arial"/>
-          <w:i/>
-          <w:color w:val="000000"/>
-          <w:sz w:val="24"/>
-          <w:szCs w:val="24"/>
-          <w:highlight w:val="white"/>
-        </w:rPr>
-        <w:t>Public</w:t>
-      </w:r>
-      <w:proofErr w:type="spellEnd"/>
-      <w:r>
-        <w:rPr>
-          <w:rFonts w:ascii="Arial" w:eastAsia="Arial" w:hAnsi="Arial" w:cs="Arial"/>
-          <w:i/>
-          <w:color w:val="000000"/>
-          <w:sz w:val="24"/>
-          <w:szCs w:val="24"/>
-          <w:highlight w:val="white"/>
-        </w:rPr>
-        <w:t xml:space="preserve"> </w:t>
-      </w:r>
-      <w:proofErr w:type="spellStart"/>
-      <w:r>
-        <w:rPr>
-          <w:rFonts w:ascii="Arial" w:eastAsia="Arial" w:hAnsi="Arial" w:cs="Arial"/>
-          <w:i/>
-          <w:color w:val="000000"/>
-          <w:sz w:val="24"/>
-          <w:szCs w:val="24"/>
-          <w:highlight w:val="white"/>
-        </w:rPr>
-        <w:t>License</w:t>
-      </w:r>
-      <w:proofErr w:type="spellEnd"/>
-      <w:r>
-        <w:rPr>
-          <w:rFonts w:ascii="Arial" w:eastAsia="Arial" w:hAnsi="Arial" w:cs="Arial"/>
-          <w:i/>
-          <w:color w:val="000000"/>
-          <w:sz w:val="24"/>
-          <w:szCs w:val="24"/>
-          <w:highlight w:val="white"/>
-        </w:rPr>
-        <w:t>)</w:t>
+        <w:t>(General Public License)</w:t>
       </w:r>
     </w:p>
     <w:p>
@@ -3152,55 +2888,7 @@
           <w:szCs w:val="24"/>
           <w:highlight w:val="white"/>
         </w:rPr>
-        <w:t xml:space="preserve">(General </w:t>
-      </w:r>
-      <w:proofErr w:type="spellStart"/>
-      <w:r>
-        <w:rPr>
-          <w:rFonts w:ascii="Arial" w:eastAsia="Arial" w:hAnsi="Arial" w:cs="Arial"/>
-          <w:i/>
-          <w:color w:val="000000"/>
-          <w:sz w:val="24"/>
-          <w:szCs w:val="24"/>
-          <w:highlight w:val="white"/>
-        </w:rPr>
-        <w:t>Public</w:t>
-      </w:r>
-      <w:proofErr w:type="spellEnd"/>
-      <w:r>
-        <w:rPr>
-          <w:rFonts w:ascii="Arial" w:eastAsia="Arial" w:hAnsi="Arial" w:cs="Arial"/>
-          <w:i/>
-          <w:color w:val="000000"/>
-          <w:sz w:val="24"/>
-          <w:szCs w:val="24"/>
-          <w:highlight w:val="white"/>
-        </w:rPr>
-        <w:t xml:space="preserve"> </w:t>
-      </w:r>
-      <w:proofErr w:type="spellStart"/>
-      <w:r>
-        <w:rPr>
-          <w:rFonts w:ascii="Arial" w:eastAsia="Arial" w:hAnsi="Arial" w:cs="Arial"/>
-          <w:i/>
-          <w:color w:val="000000"/>
-          <w:sz w:val="24"/>
-          <w:szCs w:val="24"/>
-          <w:highlight w:val="white"/>
-        </w:rPr>
-        <w:t>License</w:t>
-      </w:r>
-      <w:proofErr w:type="spellEnd"/>
-      <w:r>
-        <w:rPr>
-          <w:rFonts w:ascii="Arial" w:eastAsia="Arial" w:hAnsi="Arial" w:cs="Arial"/>
-          <w:i/>
-          <w:color w:val="000000"/>
-          <w:sz w:val="24"/>
-          <w:szCs w:val="24"/>
-          <w:highlight w:val="white"/>
-        </w:rPr>
-        <w:t>)</w:t>
+        <w:t>(General Public License)</w:t>
       </w:r>
     </w:p>
     <w:p>
@@ -3254,7 +2942,6 @@
           <w:highlight w:val="white"/>
         </w:rPr>
       </w:pPr>
-      <w:proofErr w:type="spellStart"/>
       <w:r>
         <w:rPr>
           <w:rFonts w:ascii="Arial" w:eastAsia="Arial" w:hAnsi="Arial" w:cs="Arial"/>
@@ -3275,7 +2962,6 @@
         </w:rPr>
         <w:t>hpMyAdmin</w:t>
       </w:r>
-      <w:proofErr w:type="spellEnd"/>
     </w:p>
     <w:p>
       <w:pPr>
@@ -3346,9 +3032,8 @@
           <w:szCs w:val="24"/>
           <w:highlight w:val="white"/>
         </w:rPr>
-        <w:t xml:space="preserve">General </w:t>
-      </w:r>
-      <w:proofErr w:type="spellStart"/>
+        <w:t>General Public Licens</w:t>
+      </w:r>
       <w:r>
         <w:rPr>
           <w:rFonts w:ascii="Arial" w:eastAsia="Arial" w:hAnsi="Arial" w:cs="Arial"/>
@@ -3356,45 +3041,9 @@
           <w:color w:val="000000"/>
           <w:sz w:val="24"/>
           <w:szCs w:val="24"/>
-          <w:highlight w:val="white"/>
-        </w:rPr>
-        <w:t>Public</w:t>
-      </w:r>
-      <w:proofErr w:type="spellEnd"/>
-      <w:r>
-        <w:rPr>
-          <w:rFonts w:ascii="Arial" w:eastAsia="Arial" w:hAnsi="Arial" w:cs="Arial"/>
-          <w:i/>
-          <w:color w:val="000000"/>
-          <w:sz w:val="24"/>
-          <w:szCs w:val="24"/>
-          <w:highlight w:val="white"/>
-        </w:rPr>
-        <w:t xml:space="preserve"> </w:t>
-      </w:r>
-      <w:proofErr w:type="spellStart"/>
-      <w:r>
-        <w:rPr>
-          <w:rFonts w:ascii="Arial" w:eastAsia="Arial" w:hAnsi="Arial" w:cs="Arial"/>
-          <w:i/>
-          <w:color w:val="000000"/>
-          <w:sz w:val="24"/>
-          <w:szCs w:val="24"/>
-          <w:highlight w:val="white"/>
-        </w:rPr>
-        <w:t>Licens</w:t>
-      </w:r>
-      <w:r>
-        <w:rPr>
-          <w:rFonts w:ascii="Arial" w:eastAsia="Arial" w:hAnsi="Arial" w:cs="Arial"/>
-          <w:i/>
-          <w:color w:val="000000"/>
-          <w:sz w:val="24"/>
-          <w:szCs w:val="24"/>
         </w:rPr>
         <w:t>e</w:t>
       </w:r>
-      <w:proofErr w:type="spellEnd"/>
       <w:r>
         <w:rPr>
           <w:rFonts w:ascii="Arial" w:eastAsia="Arial" w:hAnsi="Arial" w:cs="Arial"/>
@@ -3650,20 +3299,8 @@
           <w:szCs w:val="24"/>
           <w:highlight w:val="white"/>
         </w:rPr>
-        <w:t xml:space="preserve">Licença: MIT </w:t>
-      </w:r>
-      <w:proofErr w:type="spellStart"/>
-      <w:r>
-        <w:rPr>
-          <w:rFonts w:ascii="Arial" w:eastAsia="Arial" w:hAnsi="Arial" w:cs="Arial"/>
-          <w:color w:val="000000"/>
-          <w:sz w:val="24"/>
-          <w:szCs w:val="24"/>
-          <w:highlight w:val="white"/>
-        </w:rPr>
-        <w:t>License</w:t>
-      </w:r>
-      <w:proofErr w:type="spellEnd"/>
+        <w:t>Licença: MIT License</w:t>
+      </w:r>
     </w:p>
     <w:p>
       <w:pPr>
@@ -3724,20 +3361,8 @@
           <w:szCs w:val="24"/>
           <w:highlight w:val="white"/>
         </w:rPr>
-        <w:t xml:space="preserve">Microsoft Visual Studio </w:t>
-      </w:r>
-      <w:proofErr w:type="spellStart"/>
-      <w:r>
-        <w:rPr>
-          <w:rFonts w:ascii="Arial" w:eastAsia="Arial" w:hAnsi="Arial" w:cs="Arial"/>
-          <w:color w:val="000000"/>
-          <w:sz w:val="24"/>
-          <w:szCs w:val="24"/>
-          <w:highlight w:val="white"/>
-        </w:rPr>
-        <w:t>Code</w:t>
-      </w:r>
-      <w:proofErr w:type="spellEnd"/>
+        <w:t>Microsoft Visual Studio Code</w:t>
+      </w:r>
     </w:p>
     <w:p>
       <w:pPr>
@@ -3997,7 +3622,6 @@
         </w:rPr>
         <w:t xml:space="preserve">Licença: PHP </w:t>
       </w:r>
-      <w:proofErr w:type="spellStart"/>
       <w:r>
         <w:rPr>
           <w:rFonts w:ascii="Arial" w:eastAsia="Arial" w:hAnsi="Arial" w:cs="Arial"/>
@@ -4009,7 +3633,6 @@
         </w:rPr>
         <w:t>license</w:t>
       </w:r>
-      <w:proofErr w:type="spellEnd"/>
     </w:p>
     <w:p>
       <w:pPr>
@@ -4041,7 +3664,6 @@
         </w:rPr>
         <w:t xml:space="preserve">Linguagem </w:t>
       </w:r>
-      <w:proofErr w:type="spellStart"/>
       <w:r>
         <w:rPr>
           <w:rFonts w:ascii="Arial" w:eastAsia="Arial" w:hAnsi="Arial" w:cs="Arial"/>
@@ -4053,7 +3675,6 @@
         </w:rPr>
         <w:t>backend</w:t>
       </w:r>
-      <w:proofErr w:type="spellEnd"/>
       <w:r>
         <w:rPr>
           <w:rFonts w:ascii="Arial" w:eastAsia="Arial" w:hAnsi="Arial" w:cs="Arial"/>
@@ -4186,20 +3807,8 @@
           <w:szCs w:val="24"/>
           <w:highlight w:val="white"/>
         </w:rPr>
-        <w:t xml:space="preserve">Linguagem </w:t>
-      </w:r>
-      <w:proofErr w:type="spellStart"/>
-      <w:r>
-        <w:rPr>
-          <w:rFonts w:ascii="Arial" w:eastAsia="Arial" w:hAnsi="Arial" w:cs="Arial"/>
-          <w:color w:val="000000"/>
-          <w:sz w:val="24"/>
-          <w:szCs w:val="24"/>
-          <w:highlight w:val="white"/>
-        </w:rPr>
-        <w:t>JavaScript</w:t>
-      </w:r>
-      <w:proofErr w:type="spellEnd"/>
+        <w:t>Linguagem JavaScript</w:t>
+      </w:r>
     </w:p>
     <w:p>
       <w:pPr>
@@ -4231,25 +3840,14 @@
         </w:rPr>
         <w:t xml:space="preserve">Versão: </w:t>
       </w:r>
-      <w:proofErr w:type="spellStart"/>
-      <w:r>
-        <w:rPr>
-          <w:rFonts w:ascii="Arial" w:eastAsia="Arial" w:hAnsi="Arial" w:cs="Arial"/>
-          <w:color w:val="000000"/>
-          <w:sz w:val="24"/>
-          <w:szCs w:val="24"/>
-        </w:rPr>
-        <w:t>ECMAScript</w:t>
-      </w:r>
-      <w:proofErr w:type="spellEnd"/>
-      <w:r>
-        <w:rPr>
-          <w:rFonts w:ascii="Arial" w:eastAsia="Arial" w:hAnsi="Arial" w:cs="Arial"/>
-          <w:color w:val="000000"/>
-          <w:sz w:val="24"/>
-          <w:szCs w:val="24"/>
-        </w:rPr>
-        <w:t xml:space="preserve"> 2018</w:t>
+      <w:r>
+        <w:rPr>
+          <w:rFonts w:ascii="Arial" w:eastAsia="Arial" w:hAnsi="Arial" w:cs="Arial"/>
+          <w:color w:val="000000"/>
+          <w:sz w:val="24"/>
+          <w:szCs w:val="24"/>
+        </w:rPr>
+        <w:t>ECMAScript 2018</w:t>
       </w:r>
     </w:p>
     <w:p>
@@ -4351,7 +3949,6 @@
           <w:highlight w:val="white"/>
         </w:rPr>
       </w:pPr>
-      <w:proofErr w:type="spellStart"/>
       <w:r>
         <w:rPr>
           <w:rFonts w:ascii="Arial" w:eastAsia="Arial" w:hAnsi="Arial" w:cs="Arial"/>
@@ -4362,7 +3959,6 @@
         </w:rPr>
         <w:t>Bootstrap</w:t>
       </w:r>
-      <w:proofErr w:type="spellEnd"/>
     </w:p>
     <w:p>
       <w:pPr>
@@ -4435,21 +4031,8 @@
           <w:szCs w:val="24"/>
           <w:highlight w:val="white"/>
         </w:rPr>
-        <w:t xml:space="preserve">MIT </w:t>
-      </w:r>
-      <w:proofErr w:type="spellStart"/>
-      <w:r>
-        <w:rPr>
-          <w:rFonts w:ascii="Arial" w:eastAsia="Arial" w:hAnsi="Arial" w:cs="Arial"/>
-          <w:i/>
-          <w:color w:val="000000"/>
-          <w:sz w:val="24"/>
-          <w:szCs w:val="24"/>
-          <w:highlight w:val="white"/>
-        </w:rPr>
-        <w:t>license</w:t>
-      </w:r>
-      <w:proofErr w:type="spellEnd"/>
+        <w:t>MIT license</w:t>
+      </w:r>
     </w:p>
     <w:p>
       <w:pPr>
@@ -4502,27 +4085,15 @@
           <w:highlight w:val="white"/>
         </w:rPr>
       </w:pPr>
-      <w:proofErr w:type="spellStart"/>
-      <w:r>
-        <w:rPr>
-          <w:rFonts w:ascii="Arial" w:eastAsia="Arial" w:hAnsi="Arial" w:cs="Arial"/>
-          <w:color w:val="000000"/>
-          <w:sz w:val="24"/>
-          <w:szCs w:val="24"/>
-          <w:highlight w:val="white"/>
-        </w:rPr>
-        <w:t>jQuery</w:t>
-      </w:r>
-      <w:proofErr w:type="spellEnd"/>
-      <w:r>
-        <w:rPr>
-          <w:rFonts w:ascii="Arial" w:eastAsia="Arial" w:hAnsi="Arial" w:cs="Arial"/>
-          <w:color w:val="000000"/>
-          <w:sz w:val="24"/>
-          <w:szCs w:val="24"/>
-          <w:highlight w:val="white"/>
-        </w:rPr>
-        <w:t>:</w:t>
+      <w:r>
+        <w:rPr>
+          <w:rFonts w:ascii="Arial" w:eastAsia="Arial" w:hAnsi="Arial" w:cs="Arial"/>
+          <w:color w:val="000000"/>
+          <w:sz w:val="24"/>
+          <w:szCs w:val="24"/>
+          <w:highlight w:val="white"/>
+        </w:rPr>
+        <w:t>jQuery:</w:t>
       </w:r>
     </w:p>
     <w:p>
@@ -4595,21 +4166,8 @@
           <w:szCs w:val="24"/>
           <w:highlight w:val="white"/>
         </w:rPr>
-        <w:t xml:space="preserve">MIT </w:t>
-      </w:r>
-      <w:proofErr w:type="spellStart"/>
-      <w:r>
-        <w:rPr>
-          <w:rFonts w:ascii="Arial" w:eastAsia="Arial" w:hAnsi="Arial" w:cs="Arial"/>
-          <w:i/>
-          <w:color w:val="000000"/>
-          <w:sz w:val="24"/>
-          <w:szCs w:val="24"/>
-          <w:highlight w:val="white"/>
-        </w:rPr>
-        <w:t>license</w:t>
-      </w:r>
-      <w:proofErr w:type="spellEnd"/>
+        <w:t>MIT license</w:t>
+      </w:r>
     </w:p>
     <w:p>
       <w:pPr>
@@ -4639,29 +4197,7 @@
           <w:szCs w:val="24"/>
           <w:highlight w:val="white"/>
         </w:rPr>
-        <w:t xml:space="preserve">Framework de </w:t>
-      </w:r>
-      <w:proofErr w:type="spellStart"/>
-      <w:r>
-        <w:rPr>
-          <w:rFonts w:ascii="Arial" w:eastAsia="Arial" w:hAnsi="Arial" w:cs="Arial"/>
-          <w:color w:val="000000"/>
-          <w:sz w:val="24"/>
-          <w:szCs w:val="24"/>
-          <w:highlight w:val="white"/>
-        </w:rPr>
-        <w:t>javascript</w:t>
-      </w:r>
-      <w:proofErr w:type="spellEnd"/>
-      <w:r>
-        <w:rPr>
-          <w:rFonts w:ascii="Arial" w:eastAsia="Arial" w:hAnsi="Arial" w:cs="Arial"/>
-          <w:color w:val="000000"/>
-          <w:sz w:val="24"/>
-          <w:szCs w:val="24"/>
-          <w:highlight w:val="white"/>
-        </w:rPr>
-        <w:t xml:space="preserve"> utilizado para complementação das funcionalidades dos scripts da aplicação.</w:t>
+        <w:t>Framework de javascript utilizado para complementação das funcionalidades dos scripts da aplicação.</w:t>
       </w:r>
     </w:p>
     <w:p>
@@ -4684,7 +4220,6 @@
           <w:highlight w:val="white"/>
         </w:rPr>
       </w:pPr>
-      <w:proofErr w:type="spellStart"/>
       <w:r>
         <w:rPr>
           <w:rFonts w:ascii="Arial" w:eastAsia="Arial" w:hAnsi="Arial" w:cs="Arial"/>
@@ -4695,7 +4230,6 @@
         </w:rPr>
         <w:t>SlimSelect</w:t>
       </w:r>
-      <w:proofErr w:type="spellEnd"/>
     </w:p>
     <w:p>
       <w:pPr>
@@ -4767,21 +4301,8 @@
           <w:szCs w:val="24"/>
           <w:highlight w:val="white"/>
         </w:rPr>
-        <w:t xml:space="preserve">MIT </w:t>
-      </w:r>
-      <w:proofErr w:type="spellStart"/>
-      <w:r>
-        <w:rPr>
-          <w:rFonts w:ascii="Arial" w:eastAsia="Arial" w:hAnsi="Arial" w:cs="Arial"/>
-          <w:i/>
-          <w:color w:val="000000"/>
-          <w:sz w:val="24"/>
-          <w:szCs w:val="24"/>
-          <w:highlight w:val="white"/>
-        </w:rPr>
-        <w:t>license</w:t>
-      </w:r>
-      <w:proofErr w:type="spellEnd"/>
+        <w:t>MIT license</w:t>
+      </w:r>
     </w:p>
     <w:p>
       <w:pPr>
@@ -4812,29 +4333,7 @@
           <w:highlight w:val="white"/>
         </w:rPr>
         <w:lastRenderedPageBreak/>
-        <w:t>Framework que fornece elementos de &lt;</w:t>
-      </w:r>
-      <w:proofErr w:type="spellStart"/>
-      <w:r>
-        <w:rPr>
-          <w:rFonts w:ascii="Arial" w:eastAsia="Arial" w:hAnsi="Arial" w:cs="Arial"/>
-          <w:color w:val="000000"/>
-          <w:sz w:val="24"/>
-          <w:szCs w:val="24"/>
-          <w:highlight w:val="white"/>
-        </w:rPr>
-        <w:t>select</w:t>
-      </w:r>
-      <w:proofErr w:type="spellEnd"/>
-      <w:r>
-        <w:rPr>
-          <w:rFonts w:ascii="Arial" w:eastAsia="Arial" w:hAnsi="Arial" w:cs="Arial"/>
-          <w:color w:val="000000"/>
-          <w:sz w:val="24"/>
-          <w:szCs w:val="24"/>
-          <w:highlight w:val="white"/>
-        </w:rPr>
-        <w:t>&gt; (elementos usados nas páginas web para que o usuário selecione a partir de uma lista de opções) prontos com funcionalidade e estilização interessantes.</w:t>
+        <w:t>Framework que fornece elementos de &lt;select&gt; (elementos usados nas páginas web para que o usuário selecione a partir de uma lista de opções) prontos com funcionalidade e estilização interessantes.</w:t>
       </w:r>
     </w:p>
     <w:p>
@@ -4857,7 +4356,6 @@
           <w:highlight w:val="white"/>
         </w:rPr>
       </w:pPr>
-      <w:proofErr w:type="spellStart"/>
       <w:r>
         <w:rPr>
           <w:rFonts w:ascii="Arial" w:eastAsia="Arial" w:hAnsi="Arial" w:cs="Arial"/>
@@ -4868,7 +4366,6 @@
         </w:rPr>
         <w:t>FontAwesome</w:t>
       </w:r>
-      <w:proofErr w:type="spellEnd"/>
     </w:p>
     <w:p>
       <w:pPr>
@@ -5049,29 +4546,7 @@
           <w:szCs w:val="24"/>
           <w:highlight w:val="white"/>
         </w:rPr>
-        <w:t xml:space="preserve">Laptop Dell </w:t>
-      </w:r>
-      <w:proofErr w:type="spellStart"/>
-      <w:r>
-        <w:rPr>
-          <w:rFonts w:ascii="Arial" w:eastAsia="Arial" w:hAnsi="Arial" w:cs="Arial"/>
-          <w:color w:val="000000"/>
-          <w:sz w:val="24"/>
-          <w:szCs w:val="24"/>
-          <w:highlight w:val="white"/>
-        </w:rPr>
-        <w:t>Inspiron</w:t>
-      </w:r>
-      <w:proofErr w:type="spellEnd"/>
-      <w:r>
-        <w:rPr>
-          <w:rFonts w:ascii="Arial" w:eastAsia="Arial" w:hAnsi="Arial" w:cs="Arial"/>
-          <w:color w:val="000000"/>
-          <w:sz w:val="24"/>
-          <w:szCs w:val="24"/>
-          <w:highlight w:val="white"/>
-        </w:rPr>
-        <w:t xml:space="preserve"> 5557 com as seguintes configurações:</w:t>
+        <w:t>Laptop Dell Inspiron 5557 com as seguintes configurações:</w:t>
       </w:r>
     </w:p>
     <w:p>
@@ -5226,29 +4701,7 @@
           <w:szCs w:val="24"/>
           <w:highlight w:val="white"/>
         </w:rPr>
-        <w:t xml:space="preserve">Windows 10 Home Single </w:t>
-      </w:r>
-      <w:proofErr w:type="spellStart"/>
-      <w:r>
-        <w:rPr>
-          <w:rFonts w:ascii="Arial" w:eastAsia="Arial" w:hAnsi="Arial" w:cs="Arial"/>
-          <w:color w:val="000000"/>
-          <w:sz w:val="24"/>
-          <w:szCs w:val="24"/>
-          <w:highlight w:val="white"/>
-        </w:rPr>
-        <w:t>Language</w:t>
-      </w:r>
-      <w:proofErr w:type="spellEnd"/>
-      <w:r>
-        <w:rPr>
-          <w:rFonts w:ascii="Arial" w:eastAsia="Arial" w:hAnsi="Arial" w:cs="Arial"/>
-          <w:color w:val="000000"/>
-          <w:sz w:val="24"/>
-          <w:szCs w:val="24"/>
-          <w:highlight w:val="white"/>
-        </w:rPr>
-        <w:t xml:space="preserve"> de 64 bits</w:t>
+        <w:t>Windows 10 Home Single Language de 64 bits</w:t>
       </w:r>
     </w:p>
     <w:p>
@@ -5564,43 +5017,7 @@
           <w:sz w:val="24"/>
           <w:szCs w:val="24"/>
         </w:rPr>
-        <w:t xml:space="preserve">O projeto se iniciou com a modelagem do banco de dados (MySQL), feita com ajuda dos softwares </w:t>
-      </w:r>
-      <w:proofErr w:type="spellStart"/>
-      <w:r>
-        <w:rPr>
-          <w:rFonts w:ascii="Arial" w:eastAsia="Arial" w:hAnsi="Arial" w:cs="Arial"/>
-          <w:sz w:val="24"/>
-          <w:szCs w:val="24"/>
-        </w:rPr>
-        <w:t>BrModelo</w:t>
-      </w:r>
-      <w:proofErr w:type="spellEnd"/>
-      <w:r>
-        <w:rPr>
-          <w:rFonts w:ascii="Arial" w:eastAsia="Arial" w:hAnsi="Arial" w:cs="Arial"/>
-          <w:sz w:val="24"/>
-          <w:szCs w:val="24"/>
-        </w:rPr>
-        <w:t xml:space="preserve"> e MySQL </w:t>
-      </w:r>
-      <w:proofErr w:type="spellStart"/>
-      <w:r>
-        <w:rPr>
-          <w:rFonts w:ascii="Arial" w:eastAsia="Arial" w:hAnsi="Arial" w:cs="Arial"/>
-          <w:sz w:val="24"/>
-          <w:szCs w:val="24"/>
-        </w:rPr>
-        <w:t>WorkBench</w:t>
-      </w:r>
-      <w:proofErr w:type="spellEnd"/>
-      <w:r>
-        <w:rPr>
-          <w:rFonts w:ascii="Arial" w:eastAsia="Arial" w:hAnsi="Arial" w:cs="Arial"/>
-          <w:sz w:val="24"/>
-          <w:szCs w:val="24"/>
-        </w:rPr>
-        <w:t>. Primeiramente foram feitos os modelos Conceitual e Lógico do banco de dados, e a implementação física destes modelos na forma do banco em si. É interessante observar, contudo, que naturalmente este banco poderá sofrer adequações de acordo com a necessidade do sistema. Esta etapa precedeu o desenvolvimento do código já que será preciso integralmente da base de dados para que a aplicação possa funcionar. Também foi feito um pequeno minimundo (descrição genérica do banco de dados em forma textual) para se ter uma visão inicial do banco de dados. A seguir estão representados os modelos que representam o banco de dados do projeto</w:t>
+        <w:t>O projeto se iniciou com a modelagem do banco de dados (MySQL), feita com ajuda dos softwares BrModelo e MySQL WorkBench. Primeiramente foram feitos os modelos Conceitual e Lógico do banco de dados, e a implementação física destes modelos na forma do banco em si. É interessante observar, contudo, que naturalmente este banco poderá sofrer adequações de acordo com a necessidade do sistema. Esta etapa precedeu o desenvolvimento do código já que será preciso integralmente da base de dados para que a aplicação possa funcionar. Também foi feito um pequeno minimundo (descrição genérica do banco de dados em forma textual) para se ter uma visão inicial do banco de dados. A seguir estão representados os modelos que representam o banco de dados do projeto</w:t>
       </w:r>
       <w:r>
         <w:rPr>
@@ -5772,27 +5189,7 @@
           <w:sz w:val="24"/>
           <w:szCs w:val="24"/>
         </w:rPr>
-        <w:t xml:space="preserve">, foi utilizado o </w:t>
-      </w:r>
-      <w:proofErr w:type="spellStart"/>
-      <w:r>
-        <w:rPr>
-          <w:rFonts w:ascii="Arial" w:eastAsia="Arial" w:hAnsi="Arial" w:cs="Arial"/>
-          <w:color w:val="000000"/>
-          <w:sz w:val="24"/>
-          <w:szCs w:val="24"/>
-        </w:rPr>
-        <w:t>brModelo</w:t>
-      </w:r>
-      <w:proofErr w:type="spellEnd"/>
-      <w:r>
-        <w:rPr>
-          <w:rFonts w:ascii="Arial" w:eastAsia="Arial" w:hAnsi="Arial" w:cs="Arial"/>
-          <w:color w:val="000000"/>
-          <w:sz w:val="24"/>
-          <w:szCs w:val="24"/>
-        </w:rPr>
-        <w:t xml:space="preserve"> para a modelagem, sendo as entidades representadas pelo formado de retângulo, os relacionamentos representados pelos losangos, e os atributos de cada um deles sendo descritos por um círculo e os seus nomes.</w:t>
+        <w:t>, foi utilizado o brModelo para a modelagem, sendo as entidades representadas pelo formado de retângulo, os relacionamentos representados pelos losangos, e os atributos de cada um deles sendo descritos por um círculo e os seus nomes.</w:t>
       </w:r>
     </w:p>
     <w:p>
@@ -5837,26 +5234,36 @@
           <w:szCs w:val="24"/>
         </w:rPr>
         <w:drawing>
-          <wp:inline distT="0" distB="0" distL="0" distR="0" wp14:anchorId="5451423B" wp14:editId="4C66AA39">
+          <wp:inline distT="0" distB="0" distL="0" distR="0" wp14:anchorId="4A35BFE0" wp14:editId="32FFDBAC">
             <wp:extent cx="5753100" cy="5991225"/>
-            <wp:effectExtent l="0" t="0" r="0" b="0"/>
-            <wp:docPr id="26" name="image2.png"/>
-            <wp:cNvGraphicFramePr/>
+            <wp:effectExtent l="0" t="0" r="0" b="9525"/>
+            <wp:docPr id="2" name="Imagem 2"/>
+            <wp:cNvGraphicFramePr>
+              <a:graphicFrameLocks xmlns:a="http://schemas.openxmlformats.org/drawingml/2006/main" noChangeAspect="1"/>
+            </wp:cNvGraphicFramePr>
             <a:graphic xmlns:a="http://schemas.openxmlformats.org/drawingml/2006/main">
               <a:graphicData uri="http://schemas.openxmlformats.org/drawingml/2006/picture">
                 <pic:pic xmlns:pic="http://schemas.openxmlformats.org/drawingml/2006/picture">
                   <pic:nvPicPr>
-                    <pic:cNvPr id="0" name="image2.png"/>
-                    <pic:cNvPicPr preferRelativeResize="0"/>
+                    <pic:cNvPr id="0" name="Picture 1"/>
+                    <pic:cNvPicPr>
+                      <a:picLocks noChangeAspect="1" noChangeArrowheads="1"/>
+                    </pic:cNvPicPr>
                   </pic:nvPicPr>
                   <pic:blipFill>
-                    <a:blip r:embed="rId9"/>
+                    <a:blip r:embed="rId9">
+                      <a:extLst>
+                        <a:ext uri="{28A0092B-C50C-407E-A947-70E740481C1C}">
+                          <a14:useLocalDpi xmlns:a14="http://schemas.microsoft.com/office/drawing/2010/main" val="0"/>
+                        </a:ext>
+                      </a:extLst>
+                    </a:blip>
                     <a:srcRect/>
                     <a:stretch>
                       <a:fillRect/>
                     </a:stretch>
                   </pic:blipFill>
-                  <pic:spPr>
+                  <pic:spPr bwMode="auto">
                     <a:xfrm>
                       <a:off x="0" y="0"/>
                       <a:ext cx="5753100" cy="5991225"/>
@@ -5864,7 +5271,10 @@
                     <a:prstGeom prst="rect">
                       <a:avLst/>
                     </a:prstGeom>
-                    <a:ln/>
+                    <a:noFill/>
+                    <a:ln>
+                      <a:noFill/>
+                    </a:ln>
                   </pic:spPr>
                 </pic:pic>
               </a:graphicData>
@@ -6019,34 +5429,47 @@
           <w:szCs w:val="24"/>
         </w:rPr>
         <w:drawing>
-          <wp:inline distT="0" distB="0" distL="0" distR="0" wp14:anchorId="199D2FEA" wp14:editId="3E43EA5E">
-            <wp:extent cx="5762625" cy="2624279"/>
+          <wp:inline distT="0" distB="0" distL="0" distR="0" wp14:anchorId="325ACD04" wp14:editId="685B1381">
+            <wp:extent cx="5753100" cy="2647950"/>
             <wp:effectExtent l="0" t="0" r="0" b="0"/>
-            <wp:docPr id="28" name="image4.png"/>
-            <wp:cNvGraphicFramePr/>
+            <wp:docPr id="3" name="Imagem 3"/>
+            <wp:cNvGraphicFramePr>
+              <a:graphicFrameLocks xmlns:a="http://schemas.openxmlformats.org/drawingml/2006/main" noChangeAspect="1"/>
+            </wp:cNvGraphicFramePr>
             <a:graphic xmlns:a="http://schemas.openxmlformats.org/drawingml/2006/main">
               <a:graphicData uri="http://schemas.openxmlformats.org/drawingml/2006/picture">
                 <pic:pic xmlns:pic="http://schemas.openxmlformats.org/drawingml/2006/picture">
                   <pic:nvPicPr>
-                    <pic:cNvPr id="0" name="image4.png"/>
-                    <pic:cNvPicPr preferRelativeResize="0"/>
+                    <pic:cNvPr id="0" name="Picture 2"/>
+                    <pic:cNvPicPr>
+                      <a:picLocks noChangeAspect="1" noChangeArrowheads="1"/>
+                    </pic:cNvPicPr>
                   </pic:nvPicPr>
                   <pic:blipFill>
-                    <a:blip r:embed="rId10"/>
+                    <a:blip r:embed="rId10" cstate="print">
+                      <a:extLst>
+                        <a:ext uri="{28A0092B-C50C-407E-A947-70E740481C1C}">
+                          <a14:useLocalDpi xmlns:a14="http://schemas.microsoft.com/office/drawing/2010/main" val="0"/>
+                        </a:ext>
+                      </a:extLst>
+                    </a:blip>
                     <a:srcRect/>
                     <a:stretch>
                       <a:fillRect/>
                     </a:stretch>
                   </pic:blipFill>
-                  <pic:spPr>
+                  <pic:spPr bwMode="auto">
                     <a:xfrm>
                       <a:off x="0" y="0"/>
-                      <a:ext cx="5762625" cy="2624279"/>
+                      <a:ext cx="5753100" cy="2647950"/>
                     </a:xfrm>
                     <a:prstGeom prst="rect">
                       <a:avLst/>
                     </a:prstGeom>
-                    <a:ln/>
+                    <a:noFill/>
+                    <a:ln>
+                      <a:noFill/>
+                    </a:ln>
                   </pic:spPr>
                 </pic:pic>
               </a:graphicData>
@@ -6091,25 +5514,7 @@
           <w:sz w:val="24"/>
           <w:szCs w:val="24"/>
         </w:rPr>
-        <w:t xml:space="preserve">Com o banco de dados pronto se iniciou a construção do sistema, usando majoritariamente as linguagens Web: HTML, CSS, PHP e </w:t>
-      </w:r>
-      <w:proofErr w:type="spellStart"/>
-      <w:r>
-        <w:rPr>
-          <w:rFonts w:ascii="Arial" w:eastAsia="Arial" w:hAnsi="Arial" w:cs="Arial"/>
-          <w:sz w:val="24"/>
-          <w:szCs w:val="24"/>
-        </w:rPr>
-        <w:t>JavaScript</w:t>
-      </w:r>
-      <w:proofErr w:type="spellEnd"/>
-      <w:r>
-        <w:rPr>
-          <w:rFonts w:ascii="Arial" w:eastAsia="Arial" w:hAnsi="Arial" w:cs="Arial"/>
-          <w:sz w:val="24"/>
-          <w:szCs w:val="24"/>
-        </w:rPr>
-        <w:t xml:space="preserve">. Esta etapa começou logo depois de finalizar a documentação preliminar e a implementação do banco de dados inicial. Aqui foi codificado o software em si, a parte da programação, da lógica da aplicação, as funcionalidades etc. Nesta fase do projeto, está inclusa também a parte de desenvolvimento </w:t>
+        <w:t xml:space="preserve">Com o banco de dados pronto se iniciou a construção do sistema, usando majoritariamente as linguagens Web: HTML, CSS, PHP e JavaScript. Esta etapa começou logo depois de finalizar a documentação preliminar e a implementação do banco de dados inicial. Aqui foi codificado o software em si, a parte da programação, da lógica da aplicação, as funcionalidades etc. Nesta fase do projeto, está inclusa também a parte de desenvolvimento </w:t>
       </w:r>
       <w:r>
         <w:rPr>
@@ -6118,27 +5523,7 @@
           <w:sz w:val="24"/>
           <w:szCs w:val="24"/>
         </w:rPr>
-        <w:t>front-</w:t>
-      </w:r>
-      <w:proofErr w:type="spellStart"/>
-      <w:r>
-        <w:rPr>
-          <w:rFonts w:ascii="Arial" w:eastAsia="Arial" w:hAnsi="Arial" w:cs="Arial"/>
-          <w:i/>
-          <w:sz w:val="24"/>
-          <w:szCs w:val="24"/>
-        </w:rPr>
-        <w:t>end</w:t>
-      </w:r>
-      <w:proofErr w:type="spellEnd"/>
-      <w:r>
-        <w:rPr>
-          <w:rFonts w:ascii="Arial" w:eastAsia="Arial" w:hAnsi="Arial" w:cs="Arial"/>
-          <w:i/>
-          <w:sz w:val="24"/>
-          <w:szCs w:val="24"/>
-        </w:rPr>
-        <w:t xml:space="preserve">, </w:t>
+        <w:t xml:space="preserve">front-end, </w:t>
       </w:r>
       <w:r>
         <w:rPr>
@@ -8613,25 +7998,7 @@
           <w:sz w:val="24"/>
           <w:szCs w:val="24"/>
         </w:rPr>
-        <w:t>gestão. In: ESTUDO &amp;</w:t>
-      </w:r>
-      <w:proofErr w:type="spellStart"/>
-      <w:r>
-        <w:rPr>
-          <w:rFonts w:ascii="Arial" w:eastAsia="Arial" w:hAnsi="Arial" w:cs="Arial"/>
-          <w:sz w:val="24"/>
-          <w:szCs w:val="24"/>
-        </w:rPr>
-        <w:t>amp</w:t>
-      </w:r>
-      <w:proofErr w:type="spellEnd"/>
-      <w:r>
-        <w:rPr>
-          <w:rFonts w:ascii="Arial" w:eastAsia="Arial" w:hAnsi="Arial" w:cs="Arial"/>
-          <w:sz w:val="24"/>
-          <w:szCs w:val="24"/>
-        </w:rPr>
-        <w:t>; DEBATE, Lajeado, v. 21, n. 1, 2014</w:t>
+        <w:t>gestão. In: ESTUDO &amp;amp; DEBATE, Lajeado, v. 21, n. 1, 2014</w:t>
       </w:r>
     </w:p>
     <w:p>

</xml_diff>